<commit_message>
Auto update national analysis via cron
</commit_message>
<xml_diff>
--- a/resultat national analyse.docx
+++ b/resultat national analyse.docx
@@ -28,7 +28,35 @@
           <w:lang w:eastAsia="nb-NO"/>
           <w14:ligatures w14:val="none"/>
         </w:rPr>
-        <w:t>Analyse: Tyske vs. kinesiske mærker – totalmarked vs. elbiler</w:t>
+        <w:t xml:space="preserve">Analyse: Tyske vs. kinesiske </w:t>
+      </w:r>
+      <w:proofErr w:type="spellStart"/>
+      <w:r>
+        <w:rPr>
+          <w:rFonts w:ascii="Times New Roman" w:eastAsia="Times New Roman" w:hAnsi="Times New Roman" w:cs="Times New Roman"/>
+          <w:b/>
+          <w:bCs/>
+          <w:kern w:val="0"/>
+          <w:sz w:val="27"/>
+          <w:szCs w:val="27"/>
+          <w:lang w:eastAsia="nb-NO"/>
+          <w14:ligatures w14:val="none"/>
+        </w:rPr>
+        <w:t>mærker</w:t>
+      </w:r>
+      <w:proofErr w:type="spellEnd"/>
+      <w:r>
+        <w:rPr>
+          <w:rFonts w:ascii="Times New Roman" w:eastAsia="Times New Roman" w:hAnsi="Times New Roman" w:cs="Times New Roman"/>
+          <w:b/>
+          <w:bCs/>
+          <w:kern w:val="0"/>
+          <w:sz w:val="27"/>
+          <w:szCs w:val="27"/>
+          <w:lang w:eastAsia="nb-NO"/>
+          <w14:ligatures w14:val="none"/>
+        </w:rPr>
+        <w:t xml:space="preserve"> – totalmarked vs. elbiler</w:t>
       </w:r>
     </w:p>
     <w:p>
@@ -53,7 +81,31 @@
           <w:lang w:eastAsia="nb-NO"/>
           <w14:ligatures w14:val="none"/>
         </w:rPr>
-        <w:t>1. Hvad viser dataene?</w:t>
+        <w:t xml:space="preserve">1. </w:t>
+      </w:r>
+      <w:proofErr w:type="spellStart"/>
+      <w:r>
+        <w:rPr>
+          <w:rFonts w:ascii="Times New Roman" w:eastAsia="Times New Roman" w:hAnsi="Times New Roman" w:cs="Times New Roman"/>
+          <w:b/>
+          <w:bCs/>
+          <w:kern w:val="0"/>
+          <w:lang w:eastAsia="nb-NO"/>
+          <w14:ligatures w14:val="none"/>
+        </w:rPr>
+        <w:t>Hvad</w:t>
+      </w:r>
+      <w:proofErr w:type="spellEnd"/>
+      <w:r>
+        <w:rPr>
+          <w:rFonts w:ascii="Times New Roman" w:eastAsia="Times New Roman" w:hAnsi="Times New Roman" w:cs="Times New Roman"/>
+          <w:b/>
+          <w:bCs/>
+          <w:kern w:val="0"/>
+          <w:lang w:eastAsia="nb-NO"/>
+          <w14:ligatures w14:val="none"/>
+        </w:rPr>
+        <w:t xml:space="preserve"> viser dataene?</w:t>
       </w:r>
     </w:p>
     <w:p>
@@ -79,7 +131,31 @@
           <w:lang w:eastAsia="nb-NO"/>
           <w14:ligatures w14:val="none"/>
         </w:rPr>
-        <w:t>I det samlede brugtbilmarked:</w:t>
+        <w:t xml:space="preserve">I det samlede </w:t>
+      </w:r>
+      <w:proofErr w:type="spellStart"/>
+      <w:r>
+        <w:rPr>
+          <w:rFonts w:ascii="Times New Roman" w:eastAsia="Times New Roman" w:hAnsi="Times New Roman" w:cs="Times New Roman"/>
+          <w:b/>
+          <w:bCs/>
+          <w:kern w:val="0"/>
+          <w:lang w:eastAsia="nb-NO"/>
+          <w14:ligatures w14:val="none"/>
+        </w:rPr>
+        <w:t>brugtbilmarked</w:t>
+      </w:r>
+      <w:proofErr w:type="spellEnd"/>
+      <w:r>
+        <w:rPr>
+          <w:rFonts w:ascii="Times New Roman" w:eastAsia="Times New Roman" w:hAnsi="Times New Roman" w:cs="Times New Roman"/>
+          <w:b/>
+          <w:bCs/>
+          <w:kern w:val="0"/>
+          <w:lang w:eastAsia="nb-NO"/>
+          <w14:ligatures w14:val="none"/>
+        </w:rPr>
+        <w:t>:</w:t>
       </w:r>
     </w:p>
     <w:p>
@@ -103,7 +179,67 @@
           <w:lang w:eastAsia="nb-NO"/>
           <w14:ligatures w14:val="none"/>
         </w:rPr>
-        <w:t xml:space="preserve">Tyske mærker sidder tungt på markedet med andele mellem </w:t>
+        <w:t xml:space="preserve">Tyske </w:t>
+      </w:r>
+      <w:proofErr w:type="spellStart"/>
+      <w:r>
+        <w:rPr>
+          <w:rFonts w:ascii="Times New Roman" w:eastAsia="Times New Roman" w:hAnsi="Times New Roman" w:cs="Times New Roman"/>
+          <w:kern w:val="0"/>
+          <w:lang w:eastAsia="nb-NO"/>
+          <w14:ligatures w14:val="none"/>
+        </w:rPr>
+        <w:t>mærker</w:t>
+      </w:r>
+      <w:proofErr w:type="spellEnd"/>
+      <w:r>
+        <w:rPr>
+          <w:rFonts w:ascii="Times New Roman" w:eastAsia="Times New Roman" w:hAnsi="Times New Roman" w:cs="Times New Roman"/>
+          <w:kern w:val="0"/>
+          <w:lang w:eastAsia="nb-NO"/>
+          <w14:ligatures w14:val="none"/>
+        </w:rPr>
+        <w:t xml:space="preserve"> sidder tungt på markedet med </w:t>
+      </w:r>
+      <w:proofErr w:type="spellStart"/>
+      <w:r>
+        <w:rPr>
+          <w:rFonts w:ascii="Times New Roman" w:eastAsia="Times New Roman" w:hAnsi="Times New Roman" w:cs="Times New Roman"/>
+          <w:kern w:val="0"/>
+          <w:lang w:eastAsia="nb-NO"/>
+          <w14:ligatures w14:val="none"/>
+        </w:rPr>
+        <w:t>andele</w:t>
+      </w:r>
+      <w:proofErr w:type="spellEnd"/>
+      <w:r>
+        <w:rPr>
+          <w:rFonts w:ascii="Times New Roman" w:eastAsia="Times New Roman" w:hAnsi="Times New Roman" w:cs="Times New Roman"/>
+          <w:kern w:val="0"/>
+          <w:lang w:eastAsia="nb-NO"/>
+          <w14:ligatures w14:val="none"/>
+        </w:rPr>
+        <w:t xml:space="preserve"> </w:t>
+      </w:r>
+      <w:proofErr w:type="spellStart"/>
+      <w:r>
+        <w:rPr>
+          <w:rFonts w:ascii="Times New Roman" w:eastAsia="Times New Roman" w:hAnsi="Times New Roman" w:cs="Times New Roman"/>
+          <w:kern w:val="0"/>
+          <w:lang w:eastAsia="nb-NO"/>
+          <w14:ligatures w14:val="none"/>
+        </w:rPr>
+        <w:t>mellem</w:t>
+      </w:r>
+      <w:proofErr w:type="spellEnd"/>
+      <w:r>
+        <w:rPr>
+          <w:rFonts w:ascii="Times New Roman" w:eastAsia="Times New Roman" w:hAnsi="Times New Roman" w:cs="Times New Roman"/>
+          <w:kern w:val="0"/>
+          <w:lang w:eastAsia="nb-NO"/>
+          <w14:ligatures w14:val="none"/>
+        </w:rPr>
+        <w:t xml:space="preserve"> </w:t>
       </w:r>
       <w:r>
         <w:rPr>
@@ -123,7 +259,27 @@
           <w:lang w:eastAsia="nb-NO"/>
           <w14:ligatures w14:val="none"/>
         </w:rPr>
-        <w:t>, højest i Tyskland (</w:t>
+        <w:t xml:space="preserve">, </w:t>
+      </w:r>
+      <w:proofErr w:type="spellStart"/>
+      <w:r>
+        <w:rPr>
+          <w:rFonts w:ascii="Times New Roman" w:eastAsia="Times New Roman" w:hAnsi="Times New Roman" w:cs="Times New Roman"/>
+          <w:kern w:val="0"/>
+          <w:lang w:eastAsia="nb-NO"/>
+          <w14:ligatures w14:val="none"/>
+        </w:rPr>
+        <w:t>højest</w:t>
+      </w:r>
+      <w:proofErr w:type="spellEnd"/>
+      <w:r>
+        <w:rPr>
+          <w:rFonts w:ascii="Times New Roman" w:eastAsia="Times New Roman" w:hAnsi="Times New Roman" w:cs="Times New Roman"/>
+          <w:kern w:val="0"/>
+          <w:lang w:eastAsia="nb-NO"/>
+          <w14:ligatures w14:val="none"/>
+        </w:rPr>
+        <w:t xml:space="preserve"> i Tyskland (</w:t>
       </w:r>
       <w:r>
         <w:rPr>
@@ -143,7 +299,27 @@
           <w:lang w:eastAsia="nb-NO"/>
           <w14:ligatures w14:val="none"/>
         </w:rPr>
-        <w:t>) og Østrig (</w:t>
+        <w:t xml:space="preserve">) og </w:t>
+      </w:r>
+      <w:proofErr w:type="spellStart"/>
+      <w:r>
+        <w:rPr>
+          <w:rFonts w:ascii="Times New Roman" w:eastAsia="Times New Roman" w:hAnsi="Times New Roman" w:cs="Times New Roman"/>
+          <w:kern w:val="0"/>
+          <w:lang w:eastAsia="nb-NO"/>
+          <w14:ligatures w14:val="none"/>
+        </w:rPr>
+        <w:t>Østrig</w:t>
+      </w:r>
+      <w:proofErr w:type="spellEnd"/>
+      <w:r>
+        <w:rPr>
+          <w:rFonts w:ascii="Times New Roman" w:eastAsia="Times New Roman" w:hAnsi="Times New Roman" w:cs="Times New Roman"/>
+          <w:kern w:val="0"/>
+          <w:lang w:eastAsia="nb-NO"/>
+          <w14:ligatures w14:val="none"/>
+        </w:rPr>
+        <w:t xml:space="preserve"> (</w:t>
       </w:r>
       <w:r>
         <w:rPr>
@@ -187,7 +363,47 @@
           <w:lang w:eastAsia="nb-NO"/>
           <w14:ligatures w14:val="none"/>
         </w:rPr>
-        <w:t xml:space="preserve">Kinesiske mærker er stort set usynlige – under </w:t>
+        <w:t xml:space="preserve">Kinesiske </w:t>
+      </w:r>
+      <w:proofErr w:type="spellStart"/>
+      <w:r>
+        <w:rPr>
+          <w:rFonts w:ascii="Times New Roman" w:eastAsia="Times New Roman" w:hAnsi="Times New Roman" w:cs="Times New Roman"/>
+          <w:kern w:val="0"/>
+          <w:lang w:eastAsia="nb-NO"/>
+          <w14:ligatures w14:val="none"/>
+        </w:rPr>
+        <w:t>mærker</w:t>
+      </w:r>
+      <w:proofErr w:type="spellEnd"/>
+      <w:r>
+        <w:rPr>
+          <w:rFonts w:ascii="Times New Roman" w:eastAsia="Times New Roman" w:hAnsi="Times New Roman" w:cs="Times New Roman"/>
+          <w:kern w:val="0"/>
+          <w:lang w:eastAsia="nb-NO"/>
+          <w14:ligatures w14:val="none"/>
+        </w:rPr>
+        <w:t xml:space="preserve"> er stort </w:t>
+      </w:r>
+      <w:proofErr w:type="spellStart"/>
+      <w:r>
+        <w:rPr>
+          <w:rFonts w:ascii="Times New Roman" w:eastAsia="Times New Roman" w:hAnsi="Times New Roman" w:cs="Times New Roman"/>
+          <w:kern w:val="0"/>
+          <w:lang w:eastAsia="nb-NO"/>
+          <w14:ligatures w14:val="none"/>
+        </w:rPr>
+        <w:t>set</w:t>
+      </w:r>
+      <w:proofErr w:type="spellEnd"/>
+      <w:r>
+        <w:rPr>
+          <w:rFonts w:ascii="Times New Roman" w:eastAsia="Times New Roman" w:hAnsi="Times New Roman" w:cs="Times New Roman"/>
+          <w:kern w:val="0"/>
+          <w:lang w:eastAsia="nb-NO"/>
+          <w14:ligatures w14:val="none"/>
+        </w:rPr>
+        <w:t xml:space="preserve"> usynlige – under </w:t>
       </w:r>
       <w:r>
         <w:rPr>
@@ -207,7 +423,67 @@
           <w:lang w:eastAsia="nb-NO"/>
           <w14:ligatures w14:val="none"/>
         </w:rPr>
-        <w:t xml:space="preserve"> i alle lande (fx 1,7 % i Spanien og 1,3 % i Østrig).</w:t>
+        <w:t xml:space="preserve"> i alle lande (</w:t>
+      </w:r>
+      <w:proofErr w:type="spellStart"/>
+      <w:r>
+        <w:rPr>
+          <w:rFonts w:ascii="Times New Roman" w:eastAsia="Times New Roman" w:hAnsi="Times New Roman" w:cs="Times New Roman"/>
+          <w:kern w:val="0"/>
+          <w:lang w:eastAsia="nb-NO"/>
+          <w14:ligatures w14:val="none"/>
+        </w:rPr>
+        <w:t>fx</w:t>
+      </w:r>
+      <w:proofErr w:type="spellEnd"/>
+      <w:r>
+        <w:rPr>
+          <w:rFonts w:ascii="Times New Roman" w:eastAsia="Times New Roman" w:hAnsi="Times New Roman" w:cs="Times New Roman"/>
+          <w:kern w:val="0"/>
+          <w:lang w:eastAsia="nb-NO"/>
+          <w14:ligatures w14:val="none"/>
+        </w:rPr>
+        <w:t xml:space="preserve"> 1,7 % i </w:t>
+      </w:r>
+      <w:proofErr w:type="spellStart"/>
+      <w:r>
+        <w:rPr>
+          <w:rFonts w:ascii="Times New Roman" w:eastAsia="Times New Roman" w:hAnsi="Times New Roman" w:cs="Times New Roman"/>
+          <w:kern w:val="0"/>
+          <w:lang w:eastAsia="nb-NO"/>
+          <w14:ligatures w14:val="none"/>
+        </w:rPr>
+        <w:t>Spanien</w:t>
+      </w:r>
+      <w:proofErr w:type="spellEnd"/>
+      <w:r>
+        <w:rPr>
+          <w:rFonts w:ascii="Times New Roman" w:eastAsia="Times New Roman" w:hAnsi="Times New Roman" w:cs="Times New Roman"/>
+          <w:kern w:val="0"/>
+          <w:lang w:eastAsia="nb-NO"/>
+          <w14:ligatures w14:val="none"/>
+        </w:rPr>
+        <w:t xml:space="preserve"> og 1,3 % i </w:t>
+      </w:r>
+      <w:proofErr w:type="spellStart"/>
+      <w:r>
+        <w:rPr>
+          <w:rFonts w:ascii="Times New Roman" w:eastAsia="Times New Roman" w:hAnsi="Times New Roman" w:cs="Times New Roman"/>
+          <w:kern w:val="0"/>
+          <w:lang w:eastAsia="nb-NO"/>
+          <w14:ligatures w14:val="none"/>
+        </w:rPr>
+        <w:t>Østrig</w:t>
+      </w:r>
+      <w:proofErr w:type="spellEnd"/>
+      <w:r>
+        <w:rPr>
+          <w:rFonts w:ascii="Times New Roman" w:eastAsia="Times New Roman" w:hAnsi="Times New Roman" w:cs="Times New Roman"/>
+          <w:kern w:val="0"/>
+          <w:lang w:eastAsia="nb-NO"/>
+          <w14:ligatures w14:val="none"/>
+        </w:rPr>
+        <w:t>).</w:t>
       </w:r>
     </w:p>
     <w:p>
@@ -257,7 +533,87 @@
           <w:lang w:eastAsia="nb-NO"/>
           <w14:ligatures w14:val="none"/>
         </w:rPr>
-        <w:t>Tyske mærker er fortsat stærke, men deres andel falder relativt (fra 22,9 % i Italien til 40,2 % i Danmark).</w:t>
+        <w:t xml:space="preserve">Tyske </w:t>
+      </w:r>
+      <w:proofErr w:type="spellStart"/>
+      <w:r>
+        <w:rPr>
+          <w:rFonts w:ascii="Times New Roman" w:eastAsia="Times New Roman" w:hAnsi="Times New Roman" w:cs="Times New Roman"/>
+          <w:kern w:val="0"/>
+          <w:lang w:eastAsia="nb-NO"/>
+          <w14:ligatures w14:val="none"/>
+        </w:rPr>
+        <w:t>mærker</w:t>
+      </w:r>
+      <w:proofErr w:type="spellEnd"/>
+      <w:r>
+        <w:rPr>
+          <w:rFonts w:ascii="Times New Roman" w:eastAsia="Times New Roman" w:hAnsi="Times New Roman" w:cs="Times New Roman"/>
+          <w:kern w:val="0"/>
+          <w:lang w:eastAsia="nb-NO"/>
+          <w14:ligatures w14:val="none"/>
+        </w:rPr>
+        <w:t xml:space="preserve"> er </w:t>
+      </w:r>
+      <w:proofErr w:type="spellStart"/>
+      <w:r>
+        <w:rPr>
+          <w:rFonts w:ascii="Times New Roman" w:eastAsia="Times New Roman" w:hAnsi="Times New Roman" w:cs="Times New Roman"/>
+          <w:kern w:val="0"/>
+          <w:lang w:eastAsia="nb-NO"/>
+          <w14:ligatures w14:val="none"/>
+        </w:rPr>
+        <w:t>fortsat</w:t>
+      </w:r>
+      <w:proofErr w:type="spellEnd"/>
+      <w:r>
+        <w:rPr>
+          <w:rFonts w:ascii="Times New Roman" w:eastAsia="Times New Roman" w:hAnsi="Times New Roman" w:cs="Times New Roman"/>
+          <w:kern w:val="0"/>
+          <w:lang w:eastAsia="nb-NO"/>
+          <w14:ligatures w14:val="none"/>
+        </w:rPr>
+        <w:t xml:space="preserve"> </w:t>
+      </w:r>
+      <w:proofErr w:type="spellStart"/>
+      <w:r>
+        <w:rPr>
+          <w:rFonts w:ascii="Times New Roman" w:eastAsia="Times New Roman" w:hAnsi="Times New Roman" w:cs="Times New Roman"/>
+          <w:kern w:val="0"/>
+          <w:lang w:eastAsia="nb-NO"/>
+          <w14:ligatures w14:val="none"/>
+        </w:rPr>
+        <w:t>stærke</w:t>
+      </w:r>
+      <w:proofErr w:type="spellEnd"/>
+      <w:r>
+        <w:rPr>
+          <w:rFonts w:ascii="Times New Roman" w:eastAsia="Times New Roman" w:hAnsi="Times New Roman" w:cs="Times New Roman"/>
+          <w:kern w:val="0"/>
+          <w:lang w:eastAsia="nb-NO"/>
+          <w14:ligatures w14:val="none"/>
+        </w:rPr>
+        <w:t xml:space="preserve">, men deres andel falder relativt (fra 22,9 % i </w:t>
+      </w:r>
+      <w:proofErr w:type="spellStart"/>
+      <w:r>
+        <w:rPr>
+          <w:rFonts w:ascii="Times New Roman" w:eastAsia="Times New Roman" w:hAnsi="Times New Roman" w:cs="Times New Roman"/>
+          <w:kern w:val="0"/>
+          <w:lang w:eastAsia="nb-NO"/>
+          <w14:ligatures w14:val="none"/>
+        </w:rPr>
+        <w:t>Italien</w:t>
+      </w:r>
+      <w:proofErr w:type="spellEnd"/>
+      <w:r>
+        <w:rPr>
+          <w:rFonts w:ascii="Times New Roman" w:eastAsia="Times New Roman" w:hAnsi="Times New Roman" w:cs="Times New Roman"/>
+          <w:kern w:val="0"/>
+          <w:lang w:eastAsia="nb-NO"/>
+          <w14:ligatures w14:val="none"/>
+        </w:rPr>
+        <w:t xml:space="preserve"> til 40,2 % i Danmark).</w:t>
       </w:r>
     </w:p>
     <w:p>
@@ -283,16 +639,108 @@
           <w:lang w:eastAsia="nb-NO"/>
           <w14:ligatures w14:val="none"/>
         </w:rPr>
-        <w:t>Kinesiske mærker er næsten kun repræsenteret i el-segmentet</w:t>
-      </w:r>
-      <w:r>
-        <w:rPr>
-          <w:rFonts w:ascii="Times New Roman" w:eastAsia="Times New Roman" w:hAnsi="Times New Roman" w:cs="Times New Roman"/>
-          <w:kern w:val="0"/>
-          <w:lang w:eastAsia="nb-NO"/>
-          <w14:ligatures w14:val="none"/>
-        </w:rPr>
-        <w:t xml:space="preserve"> og her er deres andel markant højere:</w:t>
+        <w:t xml:space="preserve">Kinesiske </w:t>
+      </w:r>
+      <w:proofErr w:type="spellStart"/>
+      <w:r>
+        <w:rPr>
+          <w:rFonts w:ascii="Times New Roman" w:eastAsia="Times New Roman" w:hAnsi="Times New Roman" w:cs="Times New Roman"/>
+          <w:b/>
+          <w:bCs/>
+          <w:kern w:val="0"/>
+          <w:lang w:eastAsia="nb-NO"/>
+          <w14:ligatures w14:val="none"/>
+        </w:rPr>
+        <w:t>mærker</w:t>
+      </w:r>
+      <w:proofErr w:type="spellEnd"/>
+      <w:r>
+        <w:rPr>
+          <w:rFonts w:ascii="Times New Roman" w:eastAsia="Times New Roman" w:hAnsi="Times New Roman" w:cs="Times New Roman"/>
+          <w:b/>
+          <w:bCs/>
+          <w:kern w:val="0"/>
+          <w:lang w:eastAsia="nb-NO"/>
+          <w14:ligatures w14:val="none"/>
+        </w:rPr>
+        <w:t xml:space="preserve"> er </w:t>
+      </w:r>
+      <w:proofErr w:type="spellStart"/>
+      <w:r>
+        <w:rPr>
+          <w:rFonts w:ascii="Times New Roman" w:eastAsia="Times New Roman" w:hAnsi="Times New Roman" w:cs="Times New Roman"/>
+          <w:b/>
+          <w:bCs/>
+          <w:kern w:val="0"/>
+          <w:lang w:eastAsia="nb-NO"/>
+          <w14:ligatures w14:val="none"/>
+        </w:rPr>
+        <w:t>næsten</w:t>
+      </w:r>
+      <w:proofErr w:type="spellEnd"/>
+      <w:r>
+        <w:rPr>
+          <w:rFonts w:ascii="Times New Roman" w:eastAsia="Times New Roman" w:hAnsi="Times New Roman" w:cs="Times New Roman"/>
+          <w:b/>
+          <w:bCs/>
+          <w:kern w:val="0"/>
+          <w:lang w:eastAsia="nb-NO"/>
+          <w14:ligatures w14:val="none"/>
+        </w:rPr>
+        <w:t xml:space="preserve"> kun </w:t>
+      </w:r>
+      <w:proofErr w:type="spellStart"/>
+      <w:r>
+        <w:rPr>
+          <w:rFonts w:ascii="Times New Roman" w:eastAsia="Times New Roman" w:hAnsi="Times New Roman" w:cs="Times New Roman"/>
+          <w:b/>
+          <w:bCs/>
+          <w:kern w:val="0"/>
+          <w:lang w:eastAsia="nb-NO"/>
+          <w14:ligatures w14:val="none"/>
+        </w:rPr>
+        <w:t>repræsenteret</w:t>
+      </w:r>
+      <w:proofErr w:type="spellEnd"/>
+      <w:r>
+        <w:rPr>
+          <w:rFonts w:ascii="Times New Roman" w:eastAsia="Times New Roman" w:hAnsi="Times New Roman" w:cs="Times New Roman"/>
+          <w:b/>
+          <w:bCs/>
+          <w:kern w:val="0"/>
+          <w:lang w:eastAsia="nb-NO"/>
+          <w14:ligatures w14:val="none"/>
+        </w:rPr>
+        <w:t xml:space="preserve"> i el-segmentet</w:t>
+      </w:r>
+      <w:r>
+        <w:rPr>
+          <w:rFonts w:ascii="Times New Roman" w:eastAsia="Times New Roman" w:hAnsi="Times New Roman" w:cs="Times New Roman"/>
+          <w:kern w:val="0"/>
+          <w:lang w:eastAsia="nb-NO"/>
+          <w14:ligatures w14:val="none"/>
+        </w:rPr>
+        <w:t xml:space="preserve"> og her er deres andel markant </w:t>
+      </w:r>
+      <w:proofErr w:type="spellStart"/>
+      <w:r>
+        <w:rPr>
+          <w:rFonts w:ascii="Times New Roman" w:eastAsia="Times New Roman" w:hAnsi="Times New Roman" w:cs="Times New Roman"/>
+          <w:kern w:val="0"/>
+          <w:lang w:eastAsia="nb-NO"/>
+          <w14:ligatures w14:val="none"/>
+        </w:rPr>
+        <w:t>højere</w:t>
+      </w:r>
+      <w:proofErr w:type="spellEnd"/>
+      <w:r>
+        <w:rPr>
+          <w:rFonts w:ascii="Times New Roman" w:eastAsia="Times New Roman" w:hAnsi="Times New Roman" w:cs="Times New Roman"/>
+          <w:kern w:val="0"/>
+          <w:lang w:eastAsia="nb-NO"/>
+          <w14:ligatures w14:val="none"/>
+        </w:rPr>
+        <w:t>:</w:t>
       </w:r>
     </w:p>
     <w:p>
@@ -309,25 +757,71 @@
           <w14:ligatures w14:val="none"/>
         </w:rPr>
       </w:pPr>
-      <w:r>
-        <w:rPr>
-          <w:rFonts w:ascii="Times New Roman" w:eastAsia="Times New Roman" w:hAnsi="Times New Roman" w:cs="Times New Roman"/>
-          <w:b/>
-          <w:bCs/>
-          <w:kern w:val="0"/>
-          <w:lang w:eastAsia="nb-NO"/>
-          <w14:ligatures w14:val="none"/>
-        </w:rPr>
-        <w:t>Op til 9,5 % i Østrig</w:t>
-      </w:r>
-      <w:r>
-        <w:rPr>
-          <w:rFonts w:ascii="Times New Roman" w:eastAsia="Times New Roman" w:hAnsi="Times New Roman" w:cs="Times New Roman"/>
-          <w:kern w:val="0"/>
-          <w:lang w:eastAsia="nb-NO"/>
-          <w14:ligatures w14:val="none"/>
-        </w:rPr>
-        <w:t>, 5,1 % i Belgien, 3 % i Danmark.</w:t>
+      <w:proofErr w:type="spellStart"/>
+      <w:r>
+        <w:rPr>
+          <w:rFonts w:ascii="Times New Roman" w:eastAsia="Times New Roman" w:hAnsi="Times New Roman" w:cs="Times New Roman"/>
+          <w:b/>
+          <w:bCs/>
+          <w:kern w:val="0"/>
+          <w:lang w:eastAsia="nb-NO"/>
+          <w14:ligatures w14:val="none"/>
+        </w:rPr>
+        <w:t>Op</w:t>
+      </w:r>
+      <w:proofErr w:type="spellEnd"/>
+      <w:r>
+        <w:rPr>
+          <w:rFonts w:ascii="Times New Roman" w:eastAsia="Times New Roman" w:hAnsi="Times New Roman" w:cs="Times New Roman"/>
+          <w:b/>
+          <w:bCs/>
+          <w:kern w:val="0"/>
+          <w:lang w:eastAsia="nb-NO"/>
+          <w14:ligatures w14:val="none"/>
+        </w:rPr>
+        <w:t xml:space="preserve"> til 9,5 % i </w:t>
+      </w:r>
+      <w:proofErr w:type="spellStart"/>
+      <w:r>
+        <w:rPr>
+          <w:rFonts w:ascii="Times New Roman" w:eastAsia="Times New Roman" w:hAnsi="Times New Roman" w:cs="Times New Roman"/>
+          <w:b/>
+          <w:bCs/>
+          <w:kern w:val="0"/>
+          <w:lang w:eastAsia="nb-NO"/>
+          <w14:ligatures w14:val="none"/>
+        </w:rPr>
+        <w:t>Østrig</w:t>
+      </w:r>
+      <w:proofErr w:type="spellEnd"/>
+      <w:r>
+        <w:rPr>
+          <w:rFonts w:ascii="Times New Roman" w:eastAsia="Times New Roman" w:hAnsi="Times New Roman" w:cs="Times New Roman"/>
+          <w:kern w:val="0"/>
+          <w:lang w:eastAsia="nb-NO"/>
+          <w14:ligatures w14:val="none"/>
+        </w:rPr>
+        <w:t xml:space="preserve">, 5,1 % i </w:t>
+      </w:r>
+      <w:proofErr w:type="spellStart"/>
+      <w:r>
+        <w:rPr>
+          <w:rFonts w:ascii="Times New Roman" w:eastAsia="Times New Roman" w:hAnsi="Times New Roman" w:cs="Times New Roman"/>
+          <w:kern w:val="0"/>
+          <w:lang w:eastAsia="nb-NO"/>
+          <w14:ligatures w14:val="none"/>
+        </w:rPr>
+        <w:t>Belgien</w:t>
+      </w:r>
+      <w:proofErr w:type="spellEnd"/>
+      <w:r>
+        <w:rPr>
+          <w:rFonts w:ascii="Times New Roman" w:eastAsia="Times New Roman" w:hAnsi="Times New Roman" w:cs="Times New Roman"/>
+          <w:kern w:val="0"/>
+          <w:lang w:eastAsia="nb-NO"/>
+          <w14:ligatures w14:val="none"/>
+        </w:rPr>
+        <w:t>, 3 % i Danmark.</w:t>
       </w:r>
     </w:p>
     <w:p>
@@ -351,7 +845,27 @@
           <w:lang w:eastAsia="nb-NO"/>
           <w14:ligatures w14:val="none"/>
         </w:rPr>
-        <w:t>Stadig under 2 % i Tyskland og Italien.</w:t>
+        <w:t xml:space="preserve">Stadig under 2 % i Tyskland og </w:t>
+      </w:r>
+      <w:proofErr w:type="spellStart"/>
+      <w:r>
+        <w:rPr>
+          <w:rFonts w:ascii="Times New Roman" w:eastAsia="Times New Roman" w:hAnsi="Times New Roman" w:cs="Times New Roman"/>
+          <w:kern w:val="0"/>
+          <w:lang w:eastAsia="nb-NO"/>
+          <w14:ligatures w14:val="none"/>
+        </w:rPr>
+        <w:t>Italien</w:t>
+      </w:r>
+      <w:proofErr w:type="spellEnd"/>
+      <w:r>
+        <w:rPr>
+          <w:rFonts w:ascii="Times New Roman" w:eastAsia="Times New Roman" w:hAnsi="Times New Roman" w:cs="Times New Roman"/>
+          <w:kern w:val="0"/>
+          <w:lang w:eastAsia="nb-NO"/>
+          <w14:ligatures w14:val="none"/>
+        </w:rPr>
+        <w:t>.</w:t>
       </w:r>
     </w:p>
     <w:p>
@@ -398,8 +912,45 @@
           <w:lang w:eastAsia="nb-NO"/>
           <w14:ligatures w14:val="none"/>
         </w:rPr>
-        <w:t>2. Centrale indsigter</w:t>
-      </w:r>
+        <w:t xml:space="preserve">2. </w:t>
+      </w:r>
+      <w:proofErr w:type="spellStart"/>
+      <w:r>
+        <w:rPr>
+          <w:rFonts w:ascii="Times New Roman" w:eastAsia="Times New Roman" w:hAnsi="Times New Roman" w:cs="Times New Roman"/>
+          <w:b/>
+          <w:bCs/>
+          <w:kern w:val="0"/>
+          <w:lang w:eastAsia="nb-NO"/>
+          <w14:ligatures w14:val="none"/>
+        </w:rPr>
+        <w:t>Centrale</w:t>
+      </w:r>
+      <w:proofErr w:type="spellEnd"/>
+      <w:r>
+        <w:rPr>
+          <w:rFonts w:ascii="Times New Roman" w:eastAsia="Times New Roman" w:hAnsi="Times New Roman" w:cs="Times New Roman"/>
+          <w:b/>
+          <w:bCs/>
+          <w:kern w:val="0"/>
+          <w:lang w:eastAsia="nb-NO"/>
+          <w14:ligatures w14:val="none"/>
+        </w:rPr>
+        <w:t xml:space="preserve"> </w:t>
+      </w:r>
+      <w:proofErr w:type="spellStart"/>
+      <w:r>
+        <w:rPr>
+          <w:rFonts w:ascii="Times New Roman" w:eastAsia="Times New Roman" w:hAnsi="Times New Roman" w:cs="Times New Roman"/>
+          <w:b/>
+          <w:bCs/>
+          <w:kern w:val="0"/>
+          <w:lang w:eastAsia="nb-NO"/>
+          <w14:ligatures w14:val="none"/>
+        </w:rPr>
+        <w:t>indsigter</w:t>
+      </w:r>
+      <w:proofErr w:type="spellEnd"/>
     </w:p>
     <w:p>
       <w:pPr>
@@ -438,16 +989,84 @@
           <w:lang w:eastAsia="nb-NO"/>
           <w14:ligatures w14:val="none"/>
         </w:rPr>
-        <w:t>Tyske mærker er fortsat dominerende i hele markedet</w:t>
-      </w:r>
-      <w:r>
-        <w:rPr>
-          <w:rFonts w:ascii="Times New Roman" w:eastAsia="Times New Roman" w:hAnsi="Times New Roman" w:cs="Times New Roman"/>
-          <w:kern w:val="0"/>
-          <w:lang w:eastAsia="nb-NO"/>
-          <w14:ligatures w14:val="none"/>
-        </w:rPr>
-        <w:t>, men elbiler udligner styrkeforholdet en smule.</w:t>
+        <w:t xml:space="preserve">Tyske </w:t>
+      </w:r>
+      <w:proofErr w:type="spellStart"/>
+      <w:r>
+        <w:rPr>
+          <w:rFonts w:ascii="Times New Roman" w:eastAsia="Times New Roman" w:hAnsi="Times New Roman" w:cs="Times New Roman"/>
+          <w:b/>
+          <w:bCs/>
+          <w:kern w:val="0"/>
+          <w:lang w:eastAsia="nb-NO"/>
+          <w14:ligatures w14:val="none"/>
+        </w:rPr>
+        <w:t>mærker</w:t>
+      </w:r>
+      <w:proofErr w:type="spellEnd"/>
+      <w:r>
+        <w:rPr>
+          <w:rFonts w:ascii="Times New Roman" w:eastAsia="Times New Roman" w:hAnsi="Times New Roman" w:cs="Times New Roman"/>
+          <w:b/>
+          <w:bCs/>
+          <w:kern w:val="0"/>
+          <w:lang w:eastAsia="nb-NO"/>
+          <w14:ligatures w14:val="none"/>
+        </w:rPr>
+        <w:t xml:space="preserve"> er </w:t>
+      </w:r>
+      <w:proofErr w:type="spellStart"/>
+      <w:r>
+        <w:rPr>
+          <w:rFonts w:ascii="Times New Roman" w:eastAsia="Times New Roman" w:hAnsi="Times New Roman" w:cs="Times New Roman"/>
+          <w:b/>
+          <w:bCs/>
+          <w:kern w:val="0"/>
+          <w:lang w:eastAsia="nb-NO"/>
+          <w14:ligatures w14:val="none"/>
+        </w:rPr>
+        <w:t>fortsat</w:t>
+      </w:r>
+      <w:proofErr w:type="spellEnd"/>
+      <w:r>
+        <w:rPr>
+          <w:rFonts w:ascii="Times New Roman" w:eastAsia="Times New Roman" w:hAnsi="Times New Roman" w:cs="Times New Roman"/>
+          <w:b/>
+          <w:bCs/>
+          <w:kern w:val="0"/>
+          <w:lang w:eastAsia="nb-NO"/>
+          <w14:ligatures w14:val="none"/>
+        </w:rPr>
+        <w:t xml:space="preserve"> dominerende i hele markedet</w:t>
+      </w:r>
+      <w:r>
+        <w:rPr>
+          <w:rFonts w:ascii="Times New Roman" w:eastAsia="Times New Roman" w:hAnsi="Times New Roman" w:cs="Times New Roman"/>
+          <w:kern w:val="0"/>
+          <w:lang w:eastAsia="nb-NO"/>
+          <w14:ligatures w14:val="none"/>
+        </w:rPr>
+        <w:t xml:space="preserve">, men elbiler </w:t>
+      </w:r>
+      <w:proofErr w:type="spellStart"/>
+      <w:r>
+        <w:rPr>
+          <w:rFonts w:ascii="Times New Roman" w:eastAsia="Times New Roman" w:hAnsi="Times New Roman" w:cs="Times New Roman"/>
+          <w:kern w:val="0"/>
+          <w:lang w:eastAsia="nb-NO"/>
+          <w14:ligatures w14:val="none"/>
+        </w:rPr>
+        <w:t>udligner</w:t>
+      </w:r>
+      <w:proofErr w:type="spellEnd"/>
+      <w:r>
+        <w:rPr>
+          <w:rFonts w:ascii="Times New Roman" w:eastAsia="Times New Roman" w:hAnsi="Times New Roman" w:cs="Times New Roman"/>
+          <w:kern w:val="0"/>
+          <w:lang w:eastAsia="nb-NO"/>
+          <w14:ligatures w14:val="none"/>
+        </w:rPr>
+        <w:t xml:space="preserve"> styrkeforholdet en smule.</w:t>
       </w:r>
       <w:r>
         <w:rPr>
@@ -485,16 +1104,120 @@
           <w:lang w:eastAsia="nb-NO"/>
           <w14:ligatures w14:val="none"/>
         </w:rPr>
-        <w:t>Kinesiske mærker eksisterer reelt kun i elbilsegmentet</w:t>
-      </w:r>
-      <w:r>
-        <w:rPr>
-          <w:rFonts w:ascii="Times New Roman" w:eastAsia="Times New Roman" w:hAnsi="Times New Roman" w:cs="Times New Roman"/>
-          <w:kern w:val="0"/>
-          <w:lang w:eastAsia="nb-NO"/>
-          <w14:ligatures w14:val="none"/>
-        </w:rPr>
-        <w:t xml:space="preserve"> – deres markedsandel i totalmarkedet er næsten nul, men i elbiler har de taget første synlige skridt.</w:t>
+        <w:t xml:space="preserve">Kinesiske </w:t>
+      </w:r>
+      <w:proofErr w:type="spellStart"/>
+      <w:r>
+        <w:rPr>
+          <w:rFonts w:ascii="Times New Roman" w:eastAsia="Times New Roman" w:hAnsi="Times New Roman" w:cs="Times New Roman"/>
+          <w:b/>
+          <w:bCs/>
+          <w:kern w:val="0"/>
+          <w:lang w:eastAsia="nb-NO"/>
+          <w14:ligatures w14:val="none"/>
+        </w:rPr>
+        <w:t>mærker</w:t>
+      </w:r>
+      <w:proofErr w:type="spellEnd"/>
+      <w:r>
+        <w:rPr>
+          <w:rFonts w:ascii="Times New Roman" w:eastAsia="Times New Roman" w:hAnsi="Times New Roman" w:cs="Times New Roman"/>
+          <w:b/>
+          <w:bCs/>
+          <w:kern w:val="0"/>
+          <w:lang w:eastAsia="nb-NO"/>
+          <w14:ligatures w14:val="none"/>
+        </w:rPr>
+        <w:t xml:space="preserve"> eksisterer reelt kun i elbilsegmentet</w:t>
+      </w:r>
+      <w:r>
+        <w:rPr>
+          <w:rFonts w:ascii="Times New Roman" w:eastAsia="Times New Roman" w:hAnsi="Times New Roman" w:cs="Times New Roman"/>
+          <w:kern w:val="0"/>
+          <w:lang w:eastAsia="nb-NO"/>
+          <w14:ligatures w14:val="none"/>
+        </w:rPr>
+        <w:t xml:space="preserve"> – deres markedsandel i totalmarkedet er </w:t>
+      </w:r>
+      <w:proofErr w:type="spellStart"/>
+      <w:r>
+        <w:rPr>
+          <w:rFonts w:ascii="Times New Roman" w:eastAsia="Times New Roman" w:hAnsi="Times New Roman" w:cs="Times New Roman"/>
+          <w:kern w:val="0"/>
+          <w:lang w:eastAsia="nb-NO"/>
+          <w14:ligatures w14:val="none"/>
+        </w:rPr>
+        <w:t>næsten</w:t>
+      </w:r>
+      <w:proofErr w:type="spellEnd"/>
+      <w:r>
+        <w:rPr>
+          <w:rFonts w:ascii="Times New Roman" w:eastAsia="Times New Roman" w:hAnsi="Times New Roman" w:cs="Times New Roman"/>
+          <w:kern w:val="0"/>
+          <w:lang w:eastAsia="nb-NO"/>
+          <w14:ligatures w14:val="none"/>
+        </w:rPr>
+        <w:t xml:space="preserve"> </w:t>
+      </w:r>
+      <w:proofErr w:type="spellStart"/>
+      <w:r>
+        <w:rPr>
+          <w:rFonts w:ascii="Times New Roman" w:eastAsia="Times New Roman" w:hAnsi="Times New Roman" w:cs="Times New Roman"/>
+          <w:kern w:val="0"/>
+          <w:lang w:eastAsia="nb-NO"/>
+          <w14:ligatures w14:val="none"/>
+        </w:rPr>
+        <w:t>nul</w:t>
+      </w:r>
+      <w:proofErr w:type="spellEnd"/>
+      <w:r>
+        <w:rPr>
+          <w:rFonts w:ascii="Times New Roman" w:eastAsia="Times New Roman" w:hAnsi="Times New Roman" w:cs="Times New Roman"/>
+          <w:kern w:val="0"/>
+          <w:lang w:eastAsia="nb-NO"/>
+          <w14:ligatures w14:val="none"/>
+        </w:rPr>
+        <w:t xml:space="preserve">, men i elbiler har de </w:t>
+      </w:r>
+      <w:proofErr w:type="spellStart"/>
+      <w:r>
+        <w:rPr>
+          <w:rFonts w:ascii="Times New Roman" w:eastAsia="Times New Roman" w:hAnsi="Times New Roman" w:cs="Times New Roman"/>
+          <w:kern w:val="0"/>
+          <w:lang w:eastAsia="nb-NO"/>
+          <w14:ligatures w14:val="none"/>
+        </w:rPr>
+        <w:t>taget</w:t>
+      </w:r>
+      <w:proofErr w:type="spellEnd"/>
+      <w:r>
+        <w:rPr>
+          <w:rFonts w:ascii="Times New Roman" w:eastAsia="Times New Roman" w:hAnsi="Times New Roman" w:cs="Times New Roman"/>
+          <w:kern w:val="0"/>
+          <w:lang w:eastAsia="nb-NO"/>
+          <w14:ligatures w14:val="none"/>
+        </w:rPr>
+        <w:t xml:space="preserve"> første synlige </w:t>
+      </w:r>
+      <w:proofErr w:type="spellStart"/>
+      <w:r>
+        <w:rPr>
+          <w:rFonts w:ascii="Times New Roman" w:eastAsia="Times New Roman" w:hAnsi="Times New Roman" w:cs="Times New Roman"/>
+          <w:kern w:val="0"/>
+          <w:lang w:eastAsia="nb-NO"/>
+          <w14:ligatures w14:val="none"/>
+        </w:rPr>
+        <w:t>skridt</w:t>
+      </w:r>
+      <w:proofErr w:type="spellEnd"/>
+      <w:r>
+        <w:rPr>
+          <w:rFonts w:ascii="Times New Roman" w:eastAsia="Times New Roman" w:hAnsi="Times New Roman" w:cs="Times New Roman"/>
+          <w:kern w:val="0"/>
+          <w:lang w:eastAsia="nb-NO"/>
+          <w14:ligatures w14:val="none"/>
+        </w:rPr>
+        <w:t>.</w:t>
       </w:r>
       <w:r>
         <w:rPr>
@@ -521,27 +1244,184 @@
           <w:lang w:eastAsia="nb-NO"/>
           <w14:ligatures w14:val="none"/>
         </w:rPr>
-        <w:t xml:space="preserve"> Variationer mellem markeder er store: </w:t>
-      </w:r>
-      <w:r>
-        <w:rPr>
-          <w:rFonts w:ascii="Times New Roman" w:eastAsia="Times New Roman" w:hAnsi="Times New Roman" w:cs="Times New Roman"/>
-          <w:b/>
-          <w:bCs/>
-          <w:kern w:val="0"/>
-          <w:lang w:eastAsia="nb-NO"/>
-          <w14:ligatures w14:val="none"/>
-        </w:rPr>
-        <w:t>Østrig er hotspot for kinesiske elbiler</w:t>
-      </w:r>
-      <w:r>
-        <w:rPr>
-          <w:rFonts w:ascii="Times New Roman" w:eastAsia="Times New Roman" w:hAnsi="Times New Roman" w:cs="Times New Roman"/>
-          <w:kern w:val="0"/>
-          <w:lang w:eastAsia="nb-NO"/>
-          <w14:ligatures w14:val="none"/>
-        </w:rPr>
-        <w:t>, mens Tyskland og Italien næsten ikke har set dem endnu.</w:t>
+        <w:t xml:space="preserve"> </w:t>
+      </w:r>
+      <w:proofErr w:type="spellStart"/>
+      <w:r>
+        <w:rPr>
+          <w:rFonts w:ascii="Times New Roman" w:eastAsia="Times New Roman" w:hAnsi="Times New Roman" w:cs="Times New Roman"/>
+          <w:kern w:val="0"/>
+          <w:lang w:eastAsia="nb-NO"/>
+          <w14:ligatures w14:val="none"/>
+        </w:rPr>
+        <w:t>Variationer</w:t>
+      </w:r>
+      <w:proofErr w:type="spellEnd"/>
+      <w:r>
+        <w:rPr>
+          <w:rFonts w:ascii="Times New Roman" w:eastAsia="Times New Roman" w:hAnsi="Times New Roman" w:cs="Times New Roman"/>
+          <w:kern w:val="0"/>
+          <w:lang w:eastAsia="nb-NO"/>
+          <w14:ligatures w14:val="none"/>
+        </w:rPr>
+        <w:t xml:space="preserve"> </w:t>
+      </w:r>
+      <w:proofErr w:type="spellStart"/>
+      <w:r>
+        <w:rPr>
+          <w:rFonts w:ascii="Times New Roman" w:eastAsia="Times New Roman" w:hAnsi="Times New Roman" w:cs="Times New Roman"/>
+          <w:kern w:val="0"/>
+          <w:lang w:eastAsia="nb-NO"/>
+          <w14:ligatures w14:val="none"/>
+        </w:rPr>
+        <w:t>mellem</w:t>
+      </w:r>
+      <w:proofErr w:type="spellEnd"/>
+      <w:r>
+        <w:rPr>
+          <w:rFonts w:ascii="Times New Roman" w:eastAsia="Times New Roman" w:hAnsi="Times New Roman" w:cs="Times New Roman"/>
+          <w:kern w:val="0"/>
+          <w:lang w:eastAsia="nb-NO"/>
+          <w14:ligatures w14:val="none"/>
+        </w:rPr>
+        <w:t xml:space="preserve"> markeder er store: </w:t>
+      </w:r>
+      <w:proofErr w:type="spellStart"/>
+      <w:r>
+        <w:rPr>
+          <w:rFonts w:ascii="Times New Roman" w:eastAsia="Times New Roman" w:hAnsi="Times New Roman" w:cs="Times New Roman"/>
+          <w:b/>
+          <w:bCs/>
+          <w:kern w:val="0"/>
+          <w:lang w:eastAsia="nb-NO"/>
+          <w14:ligatures w14:val="none"/>
+        </w:rPr>
+        <w:t>Østrig</w:t>
+      </w:r>
+      <w:proofErr w:type="spellEnd"/>
+      <w:r>
+        <w:rPr>
+          <w:rFonts w:ascii="Times New Roman" w:eastAsia="Times New Roman" w:hAnsi="Times New Roman" w:cs="Times New Roman"/>
+          <w:b/>
+          <w:bCs/>
+          <w:kern w:val="0"/>
+          <w:lang w:eastAsia="nb-NO"/>
+          <w14:ligatures w14:val="none"/>
+        </w:rPr>
+        <w:t xml:space="preserve"> er </w:t>
+      </w:r>
+      <w:proofErr w:type="spellStart"/>
+      <w:r>
+        <w:rPr>
+          <w:rFonts w:ascii="Times New Roman" w:eastAsia="Times New Roman" w:hAnsi="Times New Roman" w:cs="Times New Roman"/>
+          <w:b/>
+          <w:bCs/>
+          <w:kern w:val="0"/>
+          <w:lang w:eastAsia="nb-NO"/>
+          <w14:ligatures w14:val="none"/>
+        </w:rPr>
+        <w:t>hotspot</w:t>
+      </w:r>
+      <w:proofErr w:type="spellEnd"/>
+      <w:r>
+        <w:rPr>
+          <w:rFonts w:ascii="Times New Roman" w:eastAsia="Times New Roman" w:hAnsi="Times New Roman" w:cs="Times New Roman"/>
+          <w:b/>
+          <w:bCs/>
+          <w:kern w:val="0"/>
+          <w:lang w:eastAsia="nb-NO"/>
+          <w14:ligatures w14:val="none"/>
+        </w:rPr>
+        <w:t xml:space="preserve"> for kinesiske elbiler</w:t>
+      </w:r>
+      <w:r>
+        <w:rPr>
+          <w:rFonts w:ascii="Times New Roman" w:eastAsia="Times New Roman" w:hAnsi="Times New Roman" w:cs="Times New Roman"/>
+          <w:kern w:val="0"/>
+          <w:lang w:eastAsia="nb-NO"/>
+          <w14:ligatures w14:val="none"/>
+        </w:rPr>
+        <w:t xml:space="preserve">, mens Tyskland og </w:t>
+      </w:r>
+      <w:proofErr w:type="spellStart"/>
+      <w:r>
+        <w:rPr>
+          <w:rFonts w:ascii="Times New Roman" w:eastAsia="Times New Roman" w:hAnsi="Times New Roman" w:cs="Times New Roman"/>
+          <w:kern w:val="0"/>
+          <w:lang w:eastAsia="nb-NO"/>
+          <w14:ligatures w14:val="none"/>
+        </w:rPr>
+        <w:t>Italien</w:t>
+      </w:r>
+      <w:proofErr w:type="spellEnd"/>
+      <w:r>
+        <w:rPr>
+          <w:rFonts w:ascii="Times New Roman" w:eastAsia="Times New Roman" w:hAnsi="Times New Roman" w:cs="Times New Roman"/>
+          <w:kern w:val="0"/>
+          <w:lang w:eastAsia="nb-NO"/>
+          <w14:ligatures w14:val="none"/>
+        </w:rPr>
+        <w:t xml:space="preserve"> </w:t>
+      </w:r>
+      <w:proofErr w:type="spellStart"/>
+      <w:r>
+        <w:rPr>
+          <w:rFonts w:ascii="Times New Roman" w:eastAsia="Times New Roman" w:hAnsi="Times New Roman" w:cs="Times New Roman"/>
+          <w:kern w:val="0"/>
+          <w:lang w:eastAsia="nb-NO"/>
+          <w14:ligatures w14:val="none"/>
+        </w:rPr>
+        <w:t>næsten</w:t>
+      </w:r>
+      <w:proofErr w:type="spellEnd"/>
+      <w:r>
+        <w:rPr>
+          <w:rFonts w:ascii="Times New Roman" w:eastAsia="Times New Roman" w:hAnsi="Times New Roman" w:cs="Times New Roman"/>
+          <w:kern w:val="0"/>
+          <w:lang w:eastAsia="nb-NO"/>
+          <w14:ligatures w14:val="none"/>
+        </w:rPr>
+        <w:t xml:space="preserve"> ikke har </w:t>
+      </w:r>
+      <w:proofErr w:type="spellStart"/>
+      <w:r>
+        <w:rPr>
+          <w:rFonts w:ascii="Times New Roman" w:eastAsia="Times New Roman" w:hAnsi="Times New Roman" w:cs="Times New Roman"/>
+          <w:kern w:val="0"/>
+          <w:lang w:eastAsia="nb-NO"/>
+          <w14:ligatures w14:val="none"/>
+        </w:rPr>
+        <w:t>set</w:t>
+      </w:r>
+      <w:proofErr w:type="spellEnd"/>
+      <w:r>
+        <w:rPr>
+          <w:rFonts w:ascii="Times New Roman" w:eastAsia="Times New Roman" w:hAnsi="Times New Roman" w:cs="Times New Roman"/>
+          <w:kern w:val="0"/>
+          <w:lang w:eastAsia="nb-NO"/>
+          <w14:ligatures w14:val="none"/>
+        </w:rPr>
+        <w:t xml:space="preserve"> dem </w:t>
+      </w:r>
+      <w:proofErr w:type="spellStart"/>
+      <w:r>
+        <w:rPr>
+          <w:rFonts w:ascii="Times New Roman" w:eastAsia="Times New Roman" w:hAnsi="Times New Roman" w:cs="Times New Roman"/>
+          <w:kern w:val="0"/>
+          <w:lang w:eastAsia="nb-NO"/>
+          <w14:ligatures w14:val="none"/>
+        </w:rPr>
+        <w:t>endnu</w:t>
+      </w:r>
+      <w:proofErr w:type="spellEnd"/>
+      <w:r>
+        <w:rPr>
+          <w:rFonts w:ascii="Times New Roman" w:eastAsia="Times New Roman" w:hAnsi="Times New Roman" w:cs="Times New Roman"/>
+          <w:kern w:val="0"/>
+          <w:lang w:eastAsia="nb-NO"/>
+          <w14:ligatures w14:val="none"/>
+        </w:rPr>
+        <w:t>.</w:t>
       </w:r>
     </w:p>
     <w:p>
@@ -588,8 +1468,21 @@
           <w:lang w:eastAsia="nb-NO"/>
           <w14:ligatures w14:val="none"/>
         </w:rPr>
-        <w:t>3. Strategiske implikationer</w:t>
-      </w:r>
+        <w:t xml:space="preserve">3. Strategiske </w:t>
+      </w:r>
+      <w:proofErr w:type="spellStart"/>
+      <w:r>
+        <w:rPr>
+          <w:rFonts w:ascii="Times New Roman" w:eastAsia="Times New Roman" w:hAnsi="Times New Roman" w:cs="Times New Roman"/>
+          <w:b/>
+          <w:bCs/>
+          <w:kern w:val="0"/>
+          <w:lang w:eastAsia="nb-NO"/>
+          <w14:ligatures w14:val="none"/>
+        </w:rPr>
+        <w:t>implikationer</w:t>
+      </w:r>
+      <w:proofErr w:type="spellEnd"/>
     </w:p>
     <w:p>
       <w:pPr>
@@ -623,7 +1516,127 @@
           <w:lang w:eastAsia="nb-NO"/>
           <w14:ligatures w14:val="none"/>
         </w:rPr>
-        <w:t>: Det er her kinesiske mærker bygger fodfæste, og det sker hurtigt i visse lande (Østrig, Belgien, Danmark).</w:t>
+        <w:t xml:space="preserve">: Det er her kinesiske </w:t>
+      </w:r>
+      <w:proofErr w:type="spellStart"/>
+      <w:r>
+        <w:rPr>
+          <w:rFonts w:ascii="Times New Roman" w:eastAsia="Times New Roman" w:hAnsi="Times New Roman" w:cs="Times New Roman"/>
+          <w:kern w:val="0"/>
+          <w:lang w:eastAsia="nb-NO"/>
+          <w14:ligatures w14:val="none"/>
+        </w:rPr>
+        <w:t>mærker</w:t>
+      </w:r>
+      <w:proofErr w:type="spellEnd"/>
+      <w:r>
+        <w:rPr>
+          <w:rFonts w:ascii="Times New Roman" w:eastAsia="Times New Roman" w:hAnsi="Times New Roman" w:cs="Times New Roman"/>
+          <w:kern w:val="0"/>
+          <w:lang w:eastAsia="nb-NO"/>
+          <w14:ligatures w14:val="none"/>
+        </w:rPr>
+        <w:t xml:space="preserve"> bygger </w:t>
+      </w:r>
+      <w:proofErr w:type="spellStart"/>
+      <w:r>
+        <w:rPr>
+          <w:rFonts w:ascii="Times New Roman" w:eastAsia="Times New Roman" w:hAnsi="Times New Roman" w:cs="Times New Roman"/>
+          <w:kern w:val="0"/>
+          <w:lang w:eastAsia="nb-NO"/>
+          <w14:ligatures w14:val="none"/>
+        </w:rPr>
+        <w:t>fodfæste</w:t>
+      </w:r>
+      <w:proofErr w:type="spellEnd"/>
+      <w:r>
+        <w:rPr>
+          <w:rFonts w:ascii="Times New Roman" w:eastAsia="Times New Roman" w:hAnsi="Times New Roman" w:cs="Times New Roman"/>
+          <w:kern w:val="0"/>
+          <w:lang w:eastAsia="nb-NO"/>
+          <w14:ligatures w14:val="none"/>
+        </w:rPr>
+        <w:t xml:space="preserve">, og det </w:t>
+      </w:r>
+      <w:proofErr w:type="spellStart"/>
+      <w:r>
+        <w:rPr>
+          <w:rFonts w:ascii="Times New Roman" w:eastAsia="Times New Roman" w:hAnsi="Times New Roman" w:cs="Times New Roman"/>
+          <w:kern w:val="0"/>
+          <w:lang w:eastAsia="nb-NO"/>
+          <w14:ligatures w14:val="none"/>
+        </w:rPr>
+        <w:t>sker</w:t>
+      </w:r>
+      <w:proofErr w:type="spellEnd"/>
+      <w:r>
+        <w:rPr>
+          <w:rFonts w:ascii="Times New Roman" w:eastAsia="Times New Roman" w:hAnsi="Times New Roman" w:cs="Times New Roman"/>
+          <w:kern w:val="0"/>
+          <w:lang w:eastAsia="nb-NO"/>
+          <w14:ligatures w14:val="none"/>
+        </w:rPr>
+        <w:t xml:space="preserve"> </w:t>
+      </w:r>
+      <w:proofErr w:type="spellStart"/>
+      <w:r>
+        <w:rPr>
+          <w:rFonts w:ascii="Times New Roman" w:eastAsia="Times New Roman" w:hAnsi="Times New Roman" w:cs="Times New Roman"/>
+          <w:kern w:val="0"/>
+          <w:lang w:eastAsia="nb-NO"/>
+          <w14:ligatures w14:val="none"/>
+        </w:rPr>
+        <w:t>hurtigt</w:t>
+      </w:r>
+      <w:proofErr w:type="spellEnd"/>
+      <w:r>
+        <w:rPr>
+          <w:rFonts w:ascii="Times New Roman" w:eastAsia="Times New Roman" w:hAnsi="Times New Roman" w:cs="Times New Roman"/>
+          <w:kern w:val="0"/>
+          <w:lang w:eastAsia="nb-NO"/>
+          <w14:ligatures w14:val="none"/>
+        </w:rPr>
+        <w:t xml:space="preserve"> i visse lande (</w:t>
+      </w:r>
+      <w:proofErr w:type="spellStart"/>
+      <w:r>
+        <w:rPr>
+          <w:rFonts w:ascii="Times New Roman" w:eastAsia="Times New Roman" w:hAnsi="Times New Roman" w:cs="Times New Roman"/>
+          <w:kern w:val="0"/>
+          <w:lang w:eastAsia="nb-NO"/>
+          <w14:ligatures w14:val="none"/>
+        </w:rPr>
+        <w:t>Østrig</w:t>
+      </w:r>
+      <w:proofErr w:type="spellEnd"/>
+      <w:r>
+        <w:rPr>
+          <w:rFonts w:ascii="Times New Roman" w:eastAsia="Times New Roman" w:hAnsi="Times New Roman" w:cs="Times New Roman"/>
+          <w:kern w:val="0"/>
+          <w:lang w:eastAsia="nb-NO"/>
+          <w14:ligatures w14:val="none"/>
+        </w:rPr>
+        <w:t xml:space="preserve">, </w:t>
+      </w:r>
+      <w:proofErr w:type="spellStart"/>
+      <w:r>
+        <w:rPr>
+          <w:rFonts w:ascii="Times New Roman" w:eastAsia="Times New Roman" w:hAnsi="Times New Roman" w:cs="Times New Roman"/>
+          <w:kern w:val="0"/>
+          <w:lang w:eastAsia="nb-NO"/>
+          <w14:ligatures w14:val="none"/>
+        </w:rPr>
+        <w:t>Belgien</w:t>
+      </w:r>
+      <w:proofErr w:type="spellEnd"/>
+      <w:r>
+        <w:rPr>
+          <w:rFonts w:ascii="Times New Roman" w:eastAsia="Times New Roman" w:hAnsi="Times New Roman" w:cs="Times New Roman"/>
+          <w:kern w:val="0"/>
+          <w:lang w:eastAsia="nb-NO"/>
+          <w14:ligatures w14:val="none"/>
+        </w:rPr>
+        <w:t>, Danmark).</w:t>
       </w:r>
     </w:p>
     <w:p>
@@ -649,16 +1662,137 @@
           <w:lang w:eastAsia="nb-NO"/>
           <w14:ligatures w14:val="none"/>
         </w:rPr>
-        <w:t>Forhandlere og flådeaktører skal følge denne udvikling tæt</w:t>
-      </w:r>
-      <w:r>
-        <w:rPr>
-          <w:rFonts w:ascii="Times New Roman" w:eastAsia="Times New Roman" w:hAnsi="Times New Roman" w:cs="Times New Roman"/>
-          <w:kern w:val="0"/>
-          <w:lang w:eastAsia="nb-NO"/>
-          <w14:ligatures w14:val="none"/>
-        </w:rPr>
-        <w:t>, da kinesiske mærker sandsynligvis vil vokse i takt med elbilpenetrationen.</w:t>
+        <w:t xml:space="preserve">Forhandlere og </w:t>
+      </w:r>
+      <w:proofErr w:type="spellStart"/>
+      <w:r>
+        <w:rPr>
+          <w:rFonts w:ascii="Times New Roman" w:eastAsia="Times New Roman" w:hAnsi="Times New Roman" w:cs="Times New Roman"/>
+          <w:b/>
+          <w:bCs/>
+          <w:kern w:val="0"/>
+          <w:lang w:eastAsia="nb-NO"/>
+          <w14:ligatures w14:val="none"/>
+        </w:rPr>
+        <w:t>flådeaktører</w:t>
+      </w:r>
+      <w:proofErr w:type="spellEnd"/>
+      <w:r>
+        <w:rPr>
+          <w:rFonts w:ascii="Times New Roman" w:eastAsia="Times New Roman" w:hAnsi="Times New Roman" w:cs="Times New Roman"/>
+          <w:b/>
+          <w:bCs/>
+          <w:kern w:val="0"/>
+          <w:lang w:eastAsia="nb-NO"/>
+          <w14:ligatures w14:val="none"/>
+        </w:rPr>
+        <w:t xml:space="preserve"> skal følge denne </w:t>
+      </w:r>
+      <w:proofErr w:type="spellStart"/>
+      <w:r>
+        <w:rPr>
+          <w:rFonts w:ascii="Times New Roman" w:eastAsia="Times New Roman" w:hAnsi="Times New Roman" w:cs="Times New Roman"/>
+          <w:b/>
+          <w:bCs/>
+          <w:kern w:val="0"/>
+          <w:lang w:eastAsia="nb-NO"/>
+          <w14:ligatures w14:val="none"/>
+        </w:rPr>
+        <w:t>udvikling</w:t>
+      </w:r>
+      <w:proofErr w:type="spellEnd"/>
+      <w:r>
+        <w:rPr>
+          <w:rFonts w:ascii="Times New Roman" w:eastAsia="Times New Roman" w:hAnsi="Times New Roman" w:cs="Times New Roman"/>
+          <w:b/>
+          <w:bCs/>
+          <w:kern w:val="0"/>
+          <w:lang w:eastAsia="nb-NO"/>
+          <w14:ligatures w14:val="none"/>
+        </w:rPr>
+        <w:t xml:space="preserve"> </w:t>
+      </w:r>
+      <w:proofErr w:type="spellStart"/>
+      <w:r>
+        <w:rPr>
+          <w:rFonts w:ascii="Times New Roman" w:eastAsia="Times New Roman" w:hAnsi="Times New Roman" w:cs="Times New Roman"/>
+          <w:b/>
+          <w:bCs/>
+          <w:kern w:val="0"/>
+          <w:lang w:eastAsia="nb-NO"/>
+          <w14:ligatures w14:val="none"/>
+        </w:rPr>
+        <w:t>tæt</w:t>
+      </w:r>
+      <w:proofErr w:type="spellEnd"/>
+      <w:r>
+        <w:rPr>
+          <w:rFonts w:ascii="Times New Roman" w:eastAsia="Times New Roman" w:hAnsi="Times New Roman" w:cs="Times New Roman"/>
+          <w:kern w:val="0"/>
+          <w:lang w:eastAsia="nb-NO"/>
+          <w14:ligatures w14:val="none"/>
+        </w:rPr>
+        <w:t xml:space="preserve">, da kinesiske </w:t>
+      </w:r>
+      <w:proofErr w:type="spellStart"/>
+      <w:r>
+        <w:rPr>
+          <w:rFonts w:ascii="Times New Roman" w:eastAsia="Times New Roman" w:hAnsi="Times New Roman" w:cs="Times New Roman"/>
+          <w:kern w:val="0"/>
+          <w:lang w:eastAsia="nb-NO"/>
+          <w14:ligatures w14:val="none"/>
+        </w:rPr>
+        <w:t>mærker</w:t>
+      </w:r>
+      <w:proofErr w:type="spellEnd"/>
+      <w:r>
+        <w:rPr>
+          <w:rFonts w:ascii="Times New Roman" w:eastAsia="Times New Roman" w:hAnsi="Times New Roman" w:cs="Times New Roman"/>
+          <w:kern w:val="0"/>
+          <w:lang w:eastAsia="nb-NO"/>
+          <w14:ligatures w14:val="none"/>
+        </w:rPr>
+        <w:t xml:space="preserve"> </w:t>
+      </w:r>
+      <w:proofErr w:type="spellStart"/>
+      <w:r>
+        <w:rPr>
+          <w:rFonts w:ascii="Times New Roman" w:eastAsia="Times New Roman" w:hAnsi="Times New Roman" w:cs="Times New Roman"/>
+          <w:kern w:val="0"/>
+          <w:lang w:eastAsia="nb-NO"/>
+          <w14:ligatures w14:val="none"/>
+        </w:rPr>
+        <w:t>sandsynligvis</w:t>
+      </w:r>
+      <w:proofErr w:type="spellEnd"/>
+      <w:r>
+        <w:rPr>
+          <w:rFonts w:ascii="Times New Roman" w:eastAsia="Times New Roman" w:hAnsi="Times New Roman" w:cs="Times New Roman"/>
+          <w:kern w:val="0"/>
+          <w:lang w:eastAsia="nb-NO"/>
+          <w14:ligatures w14:val="none"/>
+        </w:rPr>
+        <w:t xml:space="preserve"> vil vokse i takt med </w:t>
+      </w:r>
+      <w:proofErr w:type="spellStart"/>
+      <w:r>
+        <w:rPr>
+          <w:rFonts w:ascii="Times New Roman" w:eastAsia="Times New Roman" w:hAnsi="Times New Roman" w:cs="Times New Roman"/>
+          <w:kern w:val="0"/>
+          <w:lang w:eastAsia="nb-NO"/>
+          <w14:ligatures w14:val="none"/>
+        </w:rPr>
+        <w:t>elbilpenetrationen</w:t>
+      </w:r>
+      <w:proofErr w:type="spellEnd"/>
+      <w:r>
+        <w:rPr>
+          <w:rFonts w:ascii="Times New Roman" w:eastAsia="Times New Roman" w:hAnsi="Times New Roman" w:cs="Times New Roman"/>
+          <w:kern w:val="0"/>
+          <w:lang w:eastAsia="nb-NO"/>
+          <w14:ligatures w14:val="none"/>
+        </w:rPr>
+        <w:t>.</w:t>
       </w:r>
     </w:p>
     <w:p>
@@ -684,16 +1818,129 @@
           <w:lang w:eastAsia="nb-NO"/>
           <w14:ligatures w14:val="none"/>
         </w:rPr>
-        <w:t>Timing er afgørende</w:t>
-      </w:r>
-      <w:r>
-        <w:rPr>
-          <w:rFonts w:ascii="Times New Roman" w:eastAsia="Times New Roman" w:hAnsi="Times New Roman" w:cs="Times New Roman"/>
-          <w:kern w:val="0"/>
-          <w:lang w:eastAsia="nb-NO"/>
-          <w14:ligatures w14:val="none"/>
-        </w:rPr>
-        <w:t>: At være tidligt ude med kinesiske elbiler i markeder, hvor penetration starter, kan give konkurrencefordel.</w:t>
+        <w:t xml:space="preserve">Timing er </w:t>
+      </w:r>
+      <w:proofErr w:type="spellStart"/>
+      <w:r>
+        <w:rPr>
+          <w:rFonts w:ascii="Times New Roman" w:eastAsia="Times New Roman" w:hAnsi="Times New Roman" w:cs="Times New Roman"/>
+          <w:b/>
+          <w:bCs/>
+          <w:kern w:val="0"/>
+          <w:lang w:eastAsia="nb-NO"/>
+          <w14:ligatures w14:val="none"/>
+        </w:rPr>
+        <w:t>afgørende</w:t>
+      </w:r>
+      <w:proofErr w:type="spellEnd"/>
+      <w:r>
+        <w:rPr>
+          <w:rFonts w:ascii="Times New Roman" w:eastAsia="Times New Roman" w:hAnsi="Times New Roman" w:cs="Times New Roman"/>
+          <w:kern w:val="0"/>
+          <w:lang w:eastAsia="nb-NO"/>
+          <w14:ligatures w14:val="none"/>
+        </w:rPr>
+        <w:t xml:space="preserve">: At være </w:t>
+      </w:r>
+      <w:proofErr w:type="spellStart"/>
+      <w:r>
+        <w:rPr>
+          <w:rFonts w:ascii="Times New Roman" w:eastAsia="Times New Roman" w:hAnsi="Times New Roman" w:cs="Times New Roman"/>
+          <w:kern w:val="0"/>
+          <w:lang w:eastAsia="nb-NO"/>
+          <w14:ligatures w14:val="none"/>
+        </w:rPr>
+        <w:t>tidligt</w:t>
+      </w:r>
+      <w:proofErr w:type="spellEnd"/>
+      <w:r>
+        <w:rPr>
+          <w:rFonts w:ascii="Times New Roman" w:eastAsia="Times New Roman" w:hAnsi="Times New Roman" w:cs="Times New Roman"/>
+          <w:kern w:val="0"/>
+          <w:lang w:eastAsia="nb-NO"/>
+          <w14:ligatures w14:val="none"/>
+        </w:rPr>
+        <w:t xml:space="preserve"> </w:t>
+      </w:r>
+      <w:proofErr w:type="spellStart"/>
+      <w:r>
+        <w:rPr>
+          <w:rFonts w:ascii="Times New Roman" w:eastAsia="Times New Roman" w:hAnsi="Times New Roman" w:cs="Times New Roman"/>
+          <w:kern w:val="0"/>
+          <w:lang w:eastAsia="nb-NO"/>
+          <w14:ligatures w14:val="none"/>
+        </w:rPr>
+        <w:t>ude</w:t>
+      </w:r>
+      <w:proofErr w:type="spellEnd"/>
+      <w:r>
+        <w:rPr>
+          <w:rFonts w:ascii="Times New Roman" w:eastAsia="Times New Roman" w:hAnsi="Times New Roman" w:cs="Times New Roman"/>
+          <w:kern w:val="0"/>
+          <w:lang w:eastAsia="nb-NO"/>
+          <w14:ligatures w14:val="none"/>
+        </w:rPr>
+        <w:t xml:space="preserve"> med kinesiske elbiler i markeder, hvor </w:t>
+      </w:r>
+      <w:proofErr w:type="spellStart"/>
+      <w:r>
+        <w:rPr>
+          <w:rFonts w:ascii="Times New Roman" w:eastAsia="Times New Roman" w:hAnsi="Times New Roman" w:cs="Times New Roman"/>
+          <w:kern w:val="0"/>
+          <w:lang w:eastAsia="nb-NO"/>
+          <w14:ligatures w14:val="none"/>
+        </w:rPr>
+        <w:t>penetration</w:t>
+      </w:r>
+      <w:proofErr w:type="spellEnd"/>
+      <w:r>
+        <w:rPr>
+          <w:rFonts w:ascii="Times New Roman" w:eastAsia="Times New Roman" w:hAnsi="Times New Roman" w:cs="Times New Roman"/>
+          <w:kern w:val="0"/>
+          <w:lang w:eastAsia="nb-NO"/>
+          <w14:ligatures w14:val="none"/>
+        </w:rPr>
+        <w:t xml:space="preserve"> starter, kan </w:t>
+      </w:r>
+      <w:proofErr w:type="spellStart"/>
+      <w:r>
+        <w:rPr>
+          <w:rFonts w:ascii="Times New Roman" w:eastAsia="Times New Roman" w:hAnsi="Times New Roman" w:cs="Times New Roman"/>
+          <w:kern w:val="0"/>
+          <w:lang w:eastAsia="nb-NO"/>
+          <w14:ligatures w14:val="none"/>
+        </w:rPr>
+        <w:t>give</w:t>
+      </w:r>
+      <w:proofErr w:type="spellEnd"/>
+      <w:r>
+        <w:rPr>
+          <w:rFonts w:ascii="Times New Roman" w:eastAsia="Times New Roman" w:hAnsi="Times New Roman" w:cs="Times New Roman"/>
+          <w:kern w:val="0"/>
+          <w:lang w:eastAsia="nb-NO"/>
+          <w14:ligatures w14:val="none"/>
+        </w:rPr>
+        <w:t xml:space="preserve"> </w:t>
+      </w:r>
+      <w:proofErr w:type="spellStart"/>
+      <w:r>
+        <w:rPr>
+          <w:rFonts w:ascii="Times New Roman" w:eastAsia="Times New Roman" w:hAnsi="Times New Roman" w:cs="Times New Roman"/>
+          <w:kern w:val="0"/>
+          <w:lang w:eastAsia="nb-NO"/>
+          <w14:ligatures w14:val="none"/>
+        </w:rPr>
+        <w:t>konkurrencefordel</w:t>
+      </w:r>
+      <w:proofErr w:type="spellEnd"/>
+      <w:r>
+        <w:rPr>
+          <w:rFonts w:ascii="Times New Roman" w:eastAsia="Times New Roman" w:hAnsi="Times New Roman" w:cs="Times New Roman"/>
+          <w:kern w:val="0"/>
+          <w:lang w:eastAsia="nb-NO"/>
+          <w14:ligatures w14:val="none"/>
+        </w:rPr>
+        <w:t>.</w:t>
       </w:r>
     </w:p>
     <w:p>
@@ -740,8 +1987,21 @@
           <w:lang w:eastAsia="nb-NO"/>
           <w14:ligatures w14:val="none"/>
         </w:rPr>
-        <w:t>4. Konklusion</w:t>
-      </w:r>
+        <w:t xml:space="preserve">4. </w:t>
+      </w:r>
+      <w:proofErr w:type="spellStart"/>
+      <w:r>
+        <w:rPr>
+          <w:rFonts w:ascii="Times New Roman" w:eastAsia="Times New Roman" w:hAnsi="Times New Roman" w:cs="Times New Roman"/>
+          <w:b/>
+          <w:bCs/>
+          <w:kern w:val="0"/>
+          <w:lang w:eastAsia="nb-NO"/>
+          <w14:ligatures w14:val="none"/>
+        </w:rPr>
+        <w:t>Konklusion</w:t>
+      </w:r>
+      <w:proofErr w:type="spellEnd"/>
     </w:p>
     <w:p>
       <w:pPr>
@@ -760,7 +2020,267 @@
           <w:lang w:eastAsia="nb-NO"/>
           <w14:ligatures w14:val="none"/>
         </w:rPr>
-        <w:t>Kinesiske mærker er næsten fraværende i det samlede brugtbilmarked, men deres tilstedeværelse i elbiler viser, hvor fremtidens konkurrence ligger. Mens tyske mærker fortsat dominerer, kan de næste år blive præget af, om kinesiske producenter kan udnytte elbilsegmentet til at bryde igennem bredere.</w:t>
+        <w:t xml:space="preserve">Kinesiske </w:t>
+      </w:r>
+      <w:proofErr w:type="spellStart"/>
+      <w:r>
+        <w:rPr>
+          <w:rFonts w:ascii="Times New Roman" w:eastAsia="Times New Roman" w:hAnsi="Times New Roman" w:cs="Times New Roman"/>
+          <w:kern w:val="0"/>
+          <w:lang w:eastAsia="nb-NO"/>
+          <w14:ligatures w14:val="none"/>
+        </w:rPr>
+        <w:t>mærker</w:t>
+      </w:r>
+      <w:proofErr w:type="spellEnd"/>
+      <w:r>
+        <w:rPr>
+          <w:rFonts w:ascii="Times New Roman" w:eastAsia="Times New Roman" w:hAnsi="Times New Roman" w:cs="Times New Roman"/>
+          <w:kern w:val="0"/>
+          <w:lang w:eastAsia="nb-NO"/>
+          <w14:ligatures w14:val="none"/>
+        </w:rPr>
+        <w:t xml:space="preserve"> er </w:t>
+      </w:r>
+      <w:proofErr w:type="spellStart"/>
+      <w:r>
+        <w:rPr>
+          <w:rFonts w:ascii="Times New Roman" w:eastAsia="Times New Roman" w:hAnsi="Times New Roman" w:cs="Times New Roman"/>
+          <w:kern w:val="0"/>
+          <w:lang w:eastAsia="nb-NO"/>
+          <w14:ligatures w14:val="none"/>
+        </w:rPr>
+        <w:t>næsten</w:t>
+      </w:r>
+      <w:proofErr w:type="spellEnd"/>
+      <w:r>
+        <w:rPr>
+          <w:rFonts w:ascii="Times New Roman" w:eastAsia="Times New Roman" w:hAnsi="Times New Roman" w:cs="Times New Roman"/>
+          <w:kern w:val="0"/>
+          <w:lang w:eastAsia="nb-NO"/>
+          <w14:ligatures w14:val="none"/>
+        </w:rPr>
+        <w:t xml:space="preserve"> fraværende i det samlede </w:t>
+      </w:r>
+      <w:proofErr w:type="spellStart"/>
+      <w:r>
+        <w:rPr>
+          <w:rFonts w:ascii="Times New Roman" w:eastAsia="Times New Roman" w:hAnsi="Times New Roman" w:cs="Times New Roman"/>
+          <w:kern w:val="0"/>
+          <w:lang w:eastAsia="nb-NO"/>
+          <w14:ligatures w14:val="none"/>
+        </w:rPr>
+        <w:t>brugtbilmarked</w:t>
+      </w:r>
+      <w:proofErr w:type="spellEnd"/>
+      <w:r>
+        <w:rPr>
+          <w:rFonts w:ascii="Times New Roman" w:eastAsia="Times New Roman" w:hAnsi="Times New Roman" w:cs="Times New Roman"/>
+          <w:kern w:val="0"/>
+          <w:lang w:eastAsia="nb-NO"/>
+          <w14:ligatures w14:val="none"/>
+        </w:rPr>
+        <w:t xml:space="preserve">, men deres tilstedeværelse i elbiler viser, hvor fremtidens </w:t>
+      </w:r>
+      <w:proofErr w:type="spellStart"/>
+      <w:r>
+        <w:rPr>
+          <w:rFonts w:ascii="Times New Roman" w:eastAsia="Times New Roman" w:hAnsi="Times New Roman" w:cs="Times New Roman"/>
+          <w:kern w:val="0"/>
+          <w:lang w:eastAsia="nb-NO"/>
+          <w14:ligatures w14:val="none"/>
+        </w:rPr>
+        <w:t>konkurrence</w:t>
+      </w:r>
+      <w:proofErr w:type="spellEnd"/>
+      <w:r>
+        <w:rPr>
+          <w:rFonts w:ascii="Times New Roman" w:eastAsia="Times New Roman" w:hAnsi="Times New Roman" w:cs="Times New Roman"/>
+          <w:kern w:val="0"/>
+          <w:lang w:eastAsia="nb-NO"/>
+          <w14:ligatures w14:val="none"/>
+        </w:rPr>
+        <w:t xml:space="preserve"> ligger. Mens tyske </w:t>
+      </w:r>
+      <w:proofErr w:type="spellStart"/>
+      <w:r>
+        <w:rPr>
+          <w:rFonts w:ascii="Times New Roman" w:eastAsia="Times New Roman" w:hAnsi="Times New Roman" w:cs="Times New Roman"/>
+          <w:kern w:val="0"/>
+          <w:lang w:eastAsia="nb-NO"/>
+          <w14:ligatures w14:val="none"/>
+        </w:rPr>
+        <w:t>mærker</w:t>
+      </w:r>
+      <w:proofErr w:type="spellEnd"/>
+      <w:r>
+        <w:rPr>
+          <w:rFonts w:ascii="Times New Roman" w:eastAsia="Times New Roman" w:hAnsi="Times New Roman" w:cs="Times New Roman"/>
+          <w:kern w:val="0"/>
+          <w:lang w:eastAsia="nb-NO"/>
+          <w14:ligatures w14:val="none"/>
+        </w:rPr>
+        <w:t xml:space="preserve"> </w:t>
+      </w:r>
+      <w:proofErr w:type="spellStart"/>
+      <w:r>
+        <w:rPr>
+          <w:rFonts w:ascii="Times New Roman" w:eastAsia="Times New Roman" w:hAnsi="Times New Roman" w:cs="Times New Roman"/>
+          <w:kern w:val="0"/>
+          <w:lang w:eastAsia="nb-NO"/>
+          <w14:ligatures w14:val="none"/>
+        </w:rPr>
+        <w:t>fortsat</w:t>
+      </w:r>
+      <w:proofErr w:type="spellEnd"/>
+      <w:r>
+        <w:rPr>
+          <w:rFonts w:ascii="Times New Roman" w:eastAsia="Times New Roman" w:hAnsi="Times New Roman" w:cs="Times New Roman"/>
+          <w:kern w:val="0"/>
+          <w:lang w:eastAsia="nb-NO"/>
+          <w14:ligatures w14:val="none"/>
+        </w:rPr>
+        <w:t xml:space="preserve"> dominerer, kan de </w:t>
+      </w:r>
+      <w:proofErr w:type="spellStart"/>
+      <w:r>
+        <w:rPr>
+          <w:rFonts w:ascii="Times New Roman" w:eastAsia="Times New Roman" w:hAnsi="Times New Roman" w:cs="Times New Roman"/>
+          <w:kern w:val="0"/>
+          <w:lang w:eastAsia="nb-NO"/>
+          <w14:ligatures w14:val="none"/>
+        </w:rPr>
+        <w:t>næste</w:t>
+      </w:r>
+      <w:proofErr w:type="spellEnd"/>
+      <w:r>
+        <w:rPr>
+          <w:rFonts w:ascii="Times New Roman" w:eastAsia="Times New Roman" w:hAnsi="Times New Roman" w:cs="Times New Roman"/>
+          <w:kern w:val="0"/>
+          <w:lang w:eastAsia="nb-NO"/>
+          <w14:ligatures w14:val="none"/>
+        </w:rPr>
+        <w:t xml:space="preserve"> år blive </w:t>
+      </w:r>
+      <w:proofErr w:type="spellStart"/>
+      <w:r>
+        <w:rPr>
+          <w:rFonts w:ascii="Times New Roman" w:eastAsia="Times New Roman" w:hAnsi="Times New Roman" w:cs="Times New Roman"/>
+          <w:kern w:val="0"/>
+          <w:lang w:eastAsia="nb-NO"/>
+          <w14:ligatures w14:val="none"/>
+        </w:rPr>
+        <w:t>præget</w:t>
+      </w:r>
+      <w:proofErr w:type="spellEnd"/>
+      <w:r>
+        <w:rPr>
+          <w:rFonts w:ascii="Times New Roman" w:eastAsia="Times New Roman" w:hAnsi="Times New Roman" w:cs="Times New Roman"/>
+          <w:kern w:val="0"/>
+          <w:lang w:eastAsia="nb-NO"/>
+          <w14:ligatures w14:val="none"/>
+        </w:rPr>
+        <w:t xml:space="preserve"> </w:t>
+      </w:r>
+      <w:proofErr w:type="spellStart"/>
+      <w:r>
+        <w:rPr>
+          <w:rFonts w:ascii="Times New Roman" w:eastAsia="Times New Roman" w:hAnsi="Times New Roman" w:cs="Times New Roman"/>
+          <w:kern w:val="0"/>
+          <w:lang w:eastAsia="nb-NO"/>
+          <w14:ligatures w14:val="none"/>
+        </w:rPr>
+        <w:t>af</w:t>
+      </w:r>
+      <w:proofErr w:type="spellEnd"/>
+      <w:r>
+        <w:rPr>
+          <w:rFonts w:ascii="Times New Roman" w:eastAsia="Times New Roman" w:hAnsi="Times New Roman" w:cs="Times New Roman"/>
+          <w:kern w:val="0"/>
+          <w:lang w:eastAsia="nb-NO"/>
+          <w14:ligatures w14:val="none"/>
+        </w:rPr>
+        <w:t xml:space="preserve">, om kinesiske </w:t>
+      </w:r>
+      <w:proofErr w:type="spellStart"/>
+      <w:r>
+        <w:rPr>
+          <w:rFonts w:ascii="Times New Roman" w:eastAsia="Times New Roman" w:hAnsi="Times New Roman" w:cs="Times New Roman"/>
+          <w:kern w:val="0"/>
+          <w:lang w:eastAsia="nb-NO"/>
+          <w14:ligatures w14:val="none"/>
+        </w:rPr>
+        <w:t>producenter</w:t>
+      </w:r>
+      <w:proofErr w:type="spellEnd"/>
+      <w:r>
+        <w:rPr>
+          <w:rFonts w:ascii="Times New Roman" w:eastAsia="Times New Roman" w:hAnsi="Times New Roman" w:cs="Times New Roman"/>
+          <w:kern w:val="0"/>
+          <w:lang w:eastAsia="nb-NO"/>
+          <w14:ligatures w14:val="none"/>
+        </w:rPr>
+        <w:t xml:space="preserve"> kan </w:t>
+      </w:r>
+      <w:proofErr w:type="spellStart"/>
+      <w:r>
+        <w:rPr>
+          <w:rFonts w:ascii="Times New Roman" w:eastAsia="Times New Roman" w:hAnsi="Times New Roman" w:cs="Times New Roman"/>
+          <w:kern w:val="0"/>
+          <w:lang w:eastAsia="nb-NO"/>
+          <w14:ligatures w14:val="none"/>
+        </w:rPr>
+        <w:t>udnytte</w:t>
+      </w:r>
+      <w:proofErr w:type="spellEnd"/>
+      <w:r>
+        <w:rPr>
+          <w:rFonts w:ascii="Times New Roman" w:eastAsia="Times New Roman" w:hAnsi="Times New Roman" w:cs="Times New Roman"/>
+          <w:kern w:val="0"/>
+          <w:lang w:eastAsia="nb-NO"/>
+          <w14:ligatures w14:val="none"/>
+        </w:rPr>
+        <w:t xml:space="preserve"> elbilsegmentet til at </w:t>
+      </w:r>
+      <w:proofErr w:type="spellStart"/>
+      <w:r>
+        <w:rPr>
+          <w:rFonts w:ascii="Times New Roman" w:eastAsia="Times New Roman" w:hAnsi="Times New Roman" w:cs="Times New Roman"/>
+          <w:kern w:val="0"/>
+          <w:lang w:eastAsia="nb-NO"/>
+          <w14:ligatures w14:val="none"/>
+        </w:rPr>
+        <w:t>bryde</w:t>
+      </w:r>
+      <w:proofErr w:type="spellEnd"/>
+      <w:r>
+        <w:rPr>
+          <w:rFonts w:ascii="Times New Roman" w:eastAsia="Times New Roman" w:hAnsi="Times New Roman" w:cs="Times New Roman"/>
+          <w:kern w:val="0"/>
+          <w:lang w:eastAsia="nb-NO"/>
+          <w14:ligatures w14:val="none"/>
+        </w:rPr>
+        <w:t xml:space="preserve"> </w:t>
+      </w:r>
+      <w:proofErr w:type="spellStart"/>
+      <w:r>
+        <w:rPr>
+          <w:rFonts w:ascii="Times New Roman" w:eastAsia="Times New Roman" w:hAnsi="Times New Roman" w:cs="Times New Roman"/>
+          <w:kern w:val="0"/>
+          <w:lang w:eastAsia="nb-NO"/>
+          <w14:ligatures w14:val="none"/>
+        </w:rPr>
+        <w:t>igennem</w:t>
+      </w:r>
+      <w:proofErr w:type="spellEnd"/>
+      <w:r>
+        <w:rPr>
+          <w:rFonts w:ascii="Times New Roman" w:eastAsia="Times New Roman" w:hAnsi="Times New Roman" w:cs="Times New Roman"/>
+          <w:kern w:val="0"/>
+          <w:lang w:eastAsia="nb-NO"/>
+          <w14:ligatures w14:val="none"/>
+        </w:rPr>
+        <w:t xml:space="preserve"> bredere.</w:t>
       </w:r>
       <w:r>
         <w:rPr>
@@ -787,18 +2307,110 @@
           <w:lang w:eastAsia="nb-NO"/>
           <w14:ligatures w14:val="none"/>
         </w:rPr>
-        <w:t xml:space="preserve"> For branchen handler det ikke kun om at observere – men at beslutte: </w:t>
-      </w:r>
-      <w:r>
-        <w:rPr>
-          <w:rFonts w:ascii="Times New Roman" w:eastAsia="Times New Roman" w:hAnsi="Times New Roman" w:cs="Times New Roman"/>
-          <w:b/>
-          <w:bCs/>
-          <w:kern w:val="0"/>
-          <w:lang w:eastAsia="nb-NO"/>
-          <w14:ligatures w14:val="none"/>
-        </w:rPr>
-        <w:t>Vil vi positionere os som frontløbere eller vente på, at markedet ændrer sig?</w:t>
+        <w:t xml:space="preserve"> For </w:t>
+      </w:r>
+      <w:proofErr w:type="spellStart"/>
+      <w:r>
+        <w:rPr>
+          <w:rFonts w:ascii="Times New Roman" w:eastAsia="Times New Roman" w:hAnsi="Times New Roman" w:cs="Times New Roman"/>
+          <w:kern w:val="0"/>
+          <w:lang w:eastAsia="nb-NO"/>
+          <w14:ligatures w14:val="none"/>
+        </w:rPr>
+        <w:t>branchen</w:t>
+      </w:r>
+      <w:proofErr w:type="spellEnd"/>
+      <w:r>
+        <w:rPr>
+          <w:rFonts w:ascii="Times New Roman" w:eastAsia="Times New Roman" w:hAnsi="Times New Roman" w:cs="Times New Roman"/>
+          <w:kern w:val="0"/>
+          <w:lang w:eastAsia="nb-NO"/>
+          <w14:ligatures w14:val="none"/>
+        </w:rPr>
+        <w:t xml:space="preserve"> handler det ikke kun om at observere – men at beslutte: </w:t>
+      </w:r>
+      <w:r>
+        <w:rPr>
+          <w:rFonts w:ascii="Times New Roman" w:eastAsia="Times New Roman" w:hAnsi="Times New Roman" w:cs="Times New Roman"/>
+          <w:b/>
+          <w:bCs/>
+          <w:kern w:val="0"/>
+          <w:lang w:eastAsia="nb-NO"/>
+          <w14:ligatures w14:val="none"/>
+        </w:rPr>
+        <w:t xml:space="preserve">Vil vi </w:t>
+      </w:r>
+      <w:proofErr w:type="spellStart"/>
+      <w:r>
+        <w:rPr>
+          <w:rFonts w:ascii="Times New Roman" w:eastAsia="Times New Roman" w:hAnsi="Times New Roman" w:cs="Times New Roman"/>
+          <w:b/>
+          <w:bCs/>
+          <w:kern w:val="0"/>
+          <w:lang w:eastAsia="nb-NO"/>
+          <w14:ligatures w14:val="none"/>
+        </w:rPr>
+        <w:t>positionere</w:t>
+      </w:r>
+      <w:proofErr w:type="spellEnd"/>
+      <w:r>
+        <w:rPr>
+          <w:rFonts w:ascii="Times New Roman" w:eastAsia="Times New Roman" w:hAnsi="Times New Roman" w:cs="Times New Roman"/>
+          <w:b/>
+          <w:bCs/>
+          <w:kern w:val="0"/>
+          <w:lang w:eastAsia="nb-NO"/>
+          <w14:ligatures w14:val="none"/>
+        </w:rPr>
+        <w:t xml:space="preserve"> os som </w:t>
+      </w:r>
+      <w:proofErr w:type="spellStart"/>
+      <w:r>
+        <w:rPr>
+          <w:rFonts w:ascii="Times New Roman" w:eastAsia="Times New Roman" w:hAnsi="Times New Roman" w:cs="Times New Roman"/>
+          <w:b/>
+          <w:bCs/>
+          <w:kern w:val="0"/>
+          <w:lang w:eastAsia="nb-NO"/>
+          <w14:ligatures w14:val="none"/>
+        </w:rPr>
+        <w:t>frontløbere</w:t>
+      </w:r>
+      <w:proofErr w:type="spellEnd"/>
+      <w:r>
+        <w:rPr>
+          <w:rFonts w:ascii="Times New Roman" w:eastAsia="Times New Roman" w:hAnsi="Times New Roman" w:cs="Times New Roman"/>
+          <w:b/>
+          <w:bCs/>
+          <w:kern w:val="0"/>
+          <w:lang w:eastAsia="nb-NO"/>
+          <w14:ligatures w14:val="none"/>
+        </w:rPr>
+        <w:t xml:space="preserve"> eller vente på, at markedet </w:t>
+      </w:r>
+      <w:proofErr w:type="spellStart"/>
+      <w:r>
+        <w:rPr>
+          <w:rFonts w:ascii="Times New Roman" w:eastAsia="Times New Roman" w:hAnsi="Times New Roman" w:cs="Times New Roman"/>
+          <w:b/>
+          <w:bCs/>
+          <w:kern w:val="0"/>
+          <w:lang w:eastAsia="nb-NO"/>
+          <w14:ligatures w14:val="none"/>
+        </w:rPr>
+        <w:t>ændrer</w:t>
+      </w:r>
+      <w:proofErr w:type="spellEnd"/>
+      <w:r>
+        <w:rPr>
+          <w:rFonts w:ascii="Times New Roman" w:eastAsia="Times New Roman" w:hAnsi="Times New Roman" w:cs="Times New Roman"/>
+          <w:b/>
+          <w:bCs/>
+          <w:kern w:val="0"/>
+          <w:lang w:eastAsia="nb-NO"/>
+          <w14:ligatures w14:val="none"/>
+        </w:rPr>
+        <w:t xml:space="preserve"> sig?</w:t>
       </w:r>
     </w:p>
     <w:p/>
@@ -820,7 +2432,39 @@
           <w:rStyle w:val="Sterk"/>
           <w:rFonts w:eastAsiaTheme="majorEastAsia"/>
         </w:rPr>
-        <w:t xml:space="preserve"> Kinesiske mærker i brugtbilsmarkedet – hvor står vi egentlig?</w:t>
+        <w:t xml:space="preserve"> Kinesiske </w:t>
+      </w:r>
+      <w:proofErr w:type="spellStart"/>
+      <w:r>
+        <w:rPr>
+          <w:rStyle w:val="Sterk"/>
+          <w:rFonts w:eastAsiaTheme="majorEastAsia"/>
+        </w:rPr>
+        <w:t>mærker</w:t>
+      </w:r>
+      <w:proofErr w:type="spellEnd"/>
+      <w:r>
+        <w:rPr>
+          <w:rStyle w:val="Sterk"/>
+          <w:rFonts w:eastAsiaTheme="majorEastAsia"/>
+        </w:rPr>
+        <w:t xml:space="preserve"> i </w:t>
+      </w:r>
+      <w:proofErr w:type="spellStart"/>
+      <w:r>
+        <w:rPr>
+          <w:rStyle w:val="Sterk"/>
+          <w:rFonts w:eastAsiaTheme="majorEastAsia"/>
+        </w:rPr>
+        <w:t>brugtbilsmarkedet</w:t>
+      </w:r>
+      <w:proofErr w:type="spellEnd"/>
+      <w:r>
+        <w:rPr>
+          <w:rStyle w:val="Sterk"/>
+          <w:rFonts w:eastAsiaTheme="majorEastAsia"/>
+        </w:rPr>
+        <w:t xml:space="preserve"> – hvor står vi egentlig?</w:t>
       </w:r>
     </w:p>
     <w:p>
@@ -828,7 +2472,15 @@
         <w:pStyle w:val="NormalWeb"/>
       </w:pPr>
       <w:r>
-        <w:t>Nye data fra otte europæiske markeder viser et interessant mønster:</w:t>
+        <w:t xml:space="preserve">Nye data fra otte </w:t>
+      </w:r>
+      <w:proofErr w:type="spellStart"/>
+      <w:r>
+        <w:t>europæiske</w:t>
+      </w:r>
+      <w:proofErr w:type="spellEnd"/>
+      <w:r>
+        <w:t xml:space="preserve"> markeder viser et interessant mønster:</w:t>
       </w:r>
       <w:r>
         <w:br/>
@@ -847,29 +2499,110 @@
           <w:rStyle w:val="Sterk"/>
           <w:rFonts w:eastAsiaTheme="majorEastAsia"/>
         </w:rPr>
-        <w:t>Tyske mærker sidder fortsat tungt på hele brugtbilsmarkedet</w:t>
-      </w:r>
-      <w:r>
-        <w:t xml:space="preserve"> med andele fra 25 % til 43 %.</w:t>
-      </w:r>
-      <w:r>
-        <w:br/>
-      </w:r>
-      <w:r>
-        <w:rPr>
-          <w:rFonts w:ascii="Apple Color Emoji" w:hAnsi="Apple Color Emoji" w:cs="Apple Color Emoji"/>
-        </w:rPr>
-        <w:t>✅</w:t>
-      </w:r>
-      <w:r>
-        <w:t xml:space="preserve"> </w:t>
-      </w:r>
+        <w:t xml:space="preserve">Tyske </w:t>
+      </w:r>
+      <w:proofErr w:type="spellStart"/>
       <w:r>
         <w:rPr>
           <w:rStyle w:val="Sterk"/>
           <w:rFonts w:eastAsiaTheme="majorEastAsia"/>
         </w:rPr>
-        <w:t>Kinesiske mærker fylder næsten intet i totalmarkedet</w:t>
+        <w:t>mærker</w:t>
+      </w:r>
+      <w:proofErr w:type="spellEnd"/>
+      <w:r>
+        <w:rPr>
+          <w:rStyle w:val="Sterk"/>
+          <w:rFonts w:eastAsiaTheme="majorEastAsia"/>
+        </w:rPr>
+        <w:t xml:space="preserve"> sidder </w:t>
+      </w:r>
+      <w:proofErr w:type="spellStart"/>
+      <w:r>
+        <w:rPr>
+          <w:rStyle w:val="Sterk"/>
+          <w:rFonts w:eastAsiaTheme="majorEastAsia"/>
+        </w:rPr>
+        <w:t>fortsat</w:t>
+      </w:r>
+      <w:proofErr w:type="spellEnd"/>
+      <w:r>
+        <w:rPr>
+          <w:rStyle w:val="Sterk"/>
+          <w:rFonts w:eastAsiaTheme="majorEastAsia"/>
+        </w:rPr>
+        <w:t xml:space="preserve"> tungt på hele </w:t>
+      </w:r>
+      <w:proofErr w:type="spellStart"/>
+      <w:r>
+        <w:rPr>
+          <w:rStyle w:val="Sterk"/>
+          <w:rFonts w:eastAsiaTheme="majorEastAsia"/>
+        </w:rPr>
+        <w:t>brugtbilsmarkedet</w:t>
+      </w:r>
+      <w:proofErr w:type="spellEnd"/>
+      <w:r>
+        <w:t xml:space="preserve"> med </w:t>
+      </w:r>
+      <w:proofErr w:type="spellStart"/>
+      <w:r>
+        <w:t>andele</w:t>
+      </w:r>
+      <w:proofErr w:type="spellEnd"/>
+      <w:r>
+        <w:t xml:space="preserve"> fra 25 % til 43 %.</w:t>
+      </w:r>
+      <w:r>
+        <w:br/>
+      </w:r>
+      <w:r>
+        <w:rPr>
+          <w:rFonts w:ascii="Apple Color Emoji" w:hAnsi="Apple Color Emoji" w:cs="Apple Color Emoji"/>
+        </w:rPr>
+        <w:t>✅</w:t>
+      </w:r>
+      <w:r>
+        <w:t xml:space="preserve"> </w:t>
+      </w:r>
+      <w:r>
+        <w:rPr>
+          <w:rStyle w:val="Sterk"/>
+          <w:rFonts w:eastAsiaTheme="majorEastAsia"/>
+        </w:rPr>
+        <w:t xml:space="preserve">Kinesiske </w:t>
+      </w:r>
+      <w:proofErr w:type="spellStart"/>
+      <w:r>
+        <w:rPr>
+          <w:rStyle w:val="Sterk"/>
+          <w:rFonts w:eastAsiaTheme="majorEastAsia"/>
+        </w:rPr>
+        <w:t>mærker</w:t>
+      </w:r>
+      <w:proofErr w:type="spellEnd"/>
+      <w:r>
+        <w:rPr>
+          <w:rStyle w:val="Sterk"/>
+          <w:rFonts w:eastAsiaTheme="majorEastAsia"/>
+        </w:rPr>
+        <w:t xml:space="preserve"> fylder </w:t>
+      </w:r>
+      <w:proofErr w:type="spellStart"/>
+      <w:r>
+        <w:rPr>
+          <w:rStyle w:val="Sterk"/>
+          <w:rFonts w:eastAsiaTheme="majorEastAsia"/>
+        </w:rPr>
+        <w:t>næsten</w:t>
+      </w:r>
+      <w:proofErr w:type="spellEnd"/>
+      <w:r>
+        <w:rPr>
+          <w:rStyle w:val="Sterk"/>
+          <w:rFonts w:eastAsiaTheme="majorEastAsia"/>
+        </w:rPr>
+        <w:t xml:space="preserve"> intet i totalmarkedet</w:t>
       </w:r>
       <w:r>
         <w:t xml:space="preserve"> – under 2 % i alle lande.</w:t>
@@ -880,7 +2613,15 @@
         <w:pStyle w:val="NormalWeb"/>
       </w:pPr>
       <w:r>
-        <w:t xml:space="preserve">Men kigger vi kun på </w:t>
+        <w:t xml:space="preserve">Men </w:t>
+      </w:r>
+      <w:proofErr w:type="spellStart"/>
+      <w:r>
+        <w:t>kigger</w:t>
+      </w:r>
+      <w:proofErr w:type="spellEnd"/>
+      <w:r>
+        <w:t xml:space="preserve"> vi kun på </w:t>
       </w:r>
       <w:r>
         <w:rPr>
@@ -890,7 +2631,23 @@
         <w:t>elbiler</w:t>
       </w:r>
       <w:r>
-        <w:t>, ser billedet anderledes ud:</w:t>
+        <w:t xml:space="preserve">, ser billedet </w:t>
+      </w:r>
+      <w:proofErr w:type="spellStart"/>
+      <w:r>
+        <w:t>anderledes</w:t>
+      </w:r>
+      <w:proofErr w:type="spellEnd"/>
+      <w:r>
+        <w:t xml:space="preserve"> </w:t>
+      </w:r>
+      <w:proofErr w:type="spellStart"/>
+      <w:r>
+        <w:t>ud</w:t>
+      </w:r>
+      <w:proofErr w:type="spellEnd"/>
+      <w:r>
+        <w:t>:</w:t>
       </w:r>
     </w:p>
     <w:p>
@@ -902,7 +2659,31 @@
         </w:numPr>
       </w:pPr>
       <w:r>
-        <w:t>Tyske mærker holder fast i en stærk position (23–40 % andel).</w:t>
+        <w:t xml:space="preserve">Tyske </w:t>
+      </w:r>
+      <w:proofErr w:type="spellStart"/>
+      <w:r>
+        <w:t>mærker</w:t>
+      </w:r>
+      <w:proofErr w:type="spellEnd"/>
+      <w:r>
+        <w:t xml:space="preserve"> holder fast i en </w:t>
+      </w:r>
+      <w:proofErr w:type="spellStart"/>
+      <w:r>
+        <w:t>stærk</w:t>
+      </w:r>
+      <w:proofErr w:type="spellEnd"/>
+      <w:r>
+        <w:t xml:space="preserve"> </w:t>
+      </w:r>
+      <w:proofErr w:type="spellStart"/>
+      <w:r>
+        <w:t>position</w:t>
+      </w:r>
+      <w:proofErr w:type="spellEnd"/>
+      <w:r>
+        <w:t xml:space="preserve"> (23–40 % andel).</w:t>
       </w:r>
     </w:p>
     <w:p>
@@ -914,53 +2695,191 @@
         </w:numPr>
       </w:pPr>
       <w:r>
-        <w:t>Kinesiske mærker dukker op i små, men mærkbare andele – især i Østrig (9,5 %), Belgien (5,1 %) og Danmark (3 %).</w:t>
+        <w:t xml:space="preserve">Kinesiske </w:t>
+      </w:r>
+      <w:proofErr w:type="spellStart"/>
+      <w:r>
+        <w:t>mærker</w:t>
+      </w:r>
+      <w:proofErr w:type="spellEnd"/>
+      <w:r>
+        <w:t xml:space="preserve"> dukker </w:t>
+      </w:r>
+      <w:proofErr w:type="spellStart"/>
+      <w:r>
+        <w:t>op</w:t>
+      </w:r>
+      <w:proofErr w:type="spellEnd"/>
+      <w:r>
+        <w:t xml:space="preserve"> i små, men </w:t>
+      </w:r>
+      <w:proofErr w:type="spellStart"/>
+      <w:r>
+        <w:t>mærkbare</w:t>
+      </w:r>
+      <w:proofErr w:type="spellEnd"/>
+      <w:r>
+        <w:t xml:space="preserve"> </w:t>
+      </w:r>
+      <w:proofErr w:type="spellStart"/>
+      <w:r>
+        <w:t>andele</w:t>
+      </w:r>
+      <w:proofErr w:type="spellEnd"/>
+      <w:r>
+        <w:t xml:space="preserve"> – især i </w:t>
+      </w:r>
+      <w:proofErr w:type="spellStart"/>
+      <w:r>
+        <w:t>Østrig</w:t>
+      </w:r>
+      <w:proofErr w:type="spellEnd"/>
+      <w:r>
+        <w:t xml:space="preserve"> (9,5 %), </w:t>
+      </w:r>
+      <w:proofErr w:type="spellStart"/>
+      <w:r>
+        <w:t>Belgien</w:t>
+      </w:r>
+      <w:proofErr w:type="spellEnd"/>
+      <w:r>
+        <w:t xml:space="preserve"> (5,1 %) og Danmark (3 %).</w:t>
       </w:r>
     </w:p>
     <w:p>
       <w:pPr>
         <w:pStyle w:val="NormalWeb"/>
       </w:pPr>
+      <w:proofErr w:type="spellStart"/>
       <w:r>
         <w:rPr>
           <w:rStyle w:val="Sterk"/>
           <w:rFonts w:eastAsiaTheme="majorEastAsia"/>
         </w:rPr>
-        <w:t>Hvad kan vi tage med herfra?</w:t>
-      </w:r>
-      <w:r>
-        <w:br/>
-      </w:r>
-      <w:r>
-        <w:rPr>
-          <w:rFonts w:ascii="Apple Color Emoji" w:hAnsi="Apple Color Emoji" w:cs="Apple Color Emoji"/>
-        </w:rPr>
-        <w:t>👉</w:t>
-      </w:r>
-      <w:r>
-        <w:t xml:space="preserve"> Elbiler er indgangen for nye mærker, men det sker i forskelligt tempo fra marked til marked.</w:t>
-      </w:r>
-      <w:r>
-        <w:br/>
-      </w:r>
-      <w:r>
-        <w:rPr>
-          <w:rFonts w:ascii="Apple Color Emoji" w:hAnsi="Apple Color Emoji" w:cs="Apple Color Emoji"/>
-        </w:rPr>
-        <w:t>👉</w:t>
-      </w:r>
-      <w:r>
-        <w:t xml:space="preserve"> For aktører i markedet handler det om at </w:t>
-      </w:r>
+        <w:t>Hvad</w:t>
+      </w:r>
+      <w:proofErr w:type="spellEnd"/>
       <w:r>
         <w:rPr>
           <w:rStyle w:val="Sterk"/>
           <w:rFonts w:eastAsiaTheme="majorEastAsia"/>
         </w:rPr>
-        <w:t>følge udviklingen</w:t>
-      </w:r>
-      <w:r>
-        <w:t>, ikke om panik – men om timing, strategisk sourcing og forståelse af lokale trends.</w:t>
+        <w:t xml:space="preserve"> kan vi </w:t>
+      </w:r>
+      <w:proofErr w:type="spellStart"/>
+      <w:r>
+        <w:rPr>
+          <w:rStyle w:val="Sterk"/>
+          <w:rFonts w:eastAsiaTheme="majorEastAsia"/>
+        </w:rPr>
+        <w:t>tage</w:t>
+      </w:r>
+      <w:proofErr w:type="spellEnd"/>
+      <w:r>
+        <w:rPr>
+          <w:rStyle w:val="Sterk"/>
+          <w:rFonts w:eastAsiaTheme="majorEastAsia"/>
+        </w:rPr>
+        <w:t xml:space="preserve"> med herfra?</w:t>
+      </w:r>
+      <w:r>
+        <w:br/>
+      </w:r>
+      <w:r>
+        <w:rPr>
+          <w:rFonts w:ascii="Apple Color Emoji" w:hAnsi="Apple Color Emoji" w:cs="Apple Color Emoji"/>
+        </w:rPr>
+        <w:t>👉</w:t>
+      </w:r>
+      <w:r>
+        <w:t xml:space="preserve"> Elbiler er </w:t>
+      </w:r>
+      <w:proofErr w:type="spellStart"/>
+      <w:r>
+        <w:t>indgangen</w:t>
+      </w:r>
+      <w:proofErr w:type="spellEnd"/>
+      <w:r>
+        <w:t xml:space="preserve"> for nye </w:t>
+      </w:r>
+      <w:proofErr w:type="spellStart"/>
+      <w:r>
+        <w:t>mærker</w:t>
+      </w:r>
+      <w:proofErr w:type="spellEnd"/>
+      <w:r>
+        <w:t xml:space="preserve">, men det </w:t>
+      </w:r>
+      <w:proofErr w:type="spellStart"/>
+      <w:r>
+        <w:t>sker</w:t>
+      </w:r>
+      <w:proofErr w:type="spellEnd"/>
+      <w:r>
+        <w:t xml:space="preserve"> i </w:t>
+      </w:r>
+      <w:proofErr w:type="spellStart"/>
+      <w:r>
+        <w:t>forskelligt</w:t>
+      </w:r>
+      <w:proofErr w:type="spellEnd"/>
+      <w:r>
+        <w:t xml:space="preserve"> tempo fra marked til marked.</w:t>
+      </w:r>
+      <w:r>
+        <w:br/>
+      </w:r>
+      <w:r>
+        <w:rPr>
+          <w:rFonts w:ascii="Apple Color Emoji" w:hAnsi="Apple Color Emoji" w:cs="Apple Color Emoji"/>
+        </w:rPr>
+        <w:t>👉</w:t>
+      </w:r>
+      <w:r>
+        <w:t xml:space="preserve"> For aktører i markedet handler det om at </w:t>
+      </w:r>
+      <w:r>
+        <w:rPr>
+          <w:rStyle w:val="Sterk"/>
+          <w:rFonts w:eastAsiaTheme="majorEastAsia"/>
+        </w:rPr>
+        <w:t xml:space="preserve">følge </w:t>
+      </w:r>
+      <w:proofErr w:type="spellStart"/>
+      <w:r>
+        <w:rPr>
+          <w:rStyle w:val="Sterk"/>
+          <w:rFonts w:eastAsiaTheme="majorEastAsia"/>
+        </w:rPr>
+        <w:t>udviklingen</w:t>
+      </w:r>
+      <w:proofErr w:type="spellEnd"/>
+      <w:r>
+        <w:t xml:space="preserve">, ikke om </w:t>
+      </w:r>
+      <w:proofErr w:type="spellStart"/>
+      <w:r>
+        <w:t>panik</w:t>
+      </w:r>
+      <w:proofErr w:type="spellEnd"/>
+      <w:r>
+        <w:t xml:space="preserve"> – men om timing, strategisk </w:t>
+      </w:r>
+      <w:proofErr w:type="spellStart"/>
+      <w:r>
+        <w:t>sourcing</w:t>
+      </w:r>
+      <w:proofErr w:type="spellEnd"/>
+      <w:r>
+        <w:t xml:space="preserve"> og forståelse </w:t>
+      </w:r>
+      <w:proofErr w:type="spellStart"/>
+      <w:r>
+        <w:t>af</w:t>
+      </w:r>
+      <w:proofErr w:type="spellEnd"/>
+      <w:r>
+        <w:t xml:space="preserve"> lokale trends.</w:t>
       </w:r>
     </w:p>
     <w:p>
@@ -968,7 +2887,23 @@
         <w:pStyle w:val="NormalWeb"/>
       </w:pPr>
       <w:r>
-        <w:t>Hvordan ser du udviklingen – bliver elbiler startskuddet for flere nye brands i brugtmarkedet?</w:t>
+        <w:t xml:space="preserve">Hvordan ser du </w:t>
+      </w:r>
+      <w:proofErr w:type="spellStart"/>
+      <w:r>
+        <w:t>udviklingen</w:t>
+      </w:r>
+      <w:proofErr w:type="spellEnd"/>
+      <w:r>
+        <w:t xml:space="preserve"> – bliver elbiler startskuddet for flere nye brands i </w:t>
+      </w:r>
+      <w:proofErr w:type="spellStart"/>
+      <w:r>
+        <w:t>brugtmarkedet</w:t>
+      </w:r>
+      <w:proofErr w:type="spellEnd"/>
+      <w:r>
+        <w:t>?</w:t>
       </w:r>
     </w:p>
     <w:p>
@@ -1010,7 +2945,39 @@
           <w:rStyle w:val="Sterk"/>
           <w:rFonts w:eastAsiaTheme="majorEastAsia"/>
         </w:rPr>
-        <w:t>Kinesiske mærker i brugtbilsmarkedet – hvor står vi egentlig?</w:t>
+        <w:t xml:space="preserve">Kinesiske </w:t>
+      </w:r>
+      <w:proofErr w:type="spellStart"/>
+      <w:r>
+        <w:rPr>
+          <w:rStyle w:val="Sterk"/>
+          <w:rFonts w:eastAsiaTheme="majorEastAsia"/>
+        </w:rPr>
+        <w:t>mærker</w:t>
+      </w:r>
+      <w:proofErr w:type="spellEnd"/>
+      <w:r>
+        <w:rPr>
+          <w:rStyle w:val="Sterk"/>
+          <w:rFonts w:eastAsiaTheme="majorEastAsia"/>
+        </w:rPr>
+        <w:t xml:space="preserve"> i </w:t>
+      </w:r>
+      <w:proofErr w:type="spellStart"/>
+      <w:r>
+        <w:rPr>
+          <w:rStyle w:val="Sterk"/>
+          <w:rFonts w:eastAsiaTheme="majorEastAsia"/>
+        </w:rPr>
+        <w:t>brugtbilsmarkedet</w:t>
+      </w:r>
+      <w:proofErr w:type="spellEnd"/>
+      <w:r>
+        <w:rPr>
+          <w:rStyle w:val="Sterk"/>
+          <w:rFonts w:eastAsiaTheme="majorEastAsia"/>
+        </w:rPr>
+        <w:t xml:space="preserve"> – hvor står vi egentlig?</w:t>
       </w:r>
     </w:p>
     <w:p>
@@ -1018,7 +2985,7 @@
         <w:pStyle w:val="NormalWeb"/>
       </w:pPr>
       <w:r>
-        <w:t>Nye data fra otte europæiske markeder afslører et tydeligt mønster:</w:t>
+        <w:t>Nye data fra otte markeder viser, at billedet er mere komplekst, end mange tror:</w:t>
       </w:r>
     </w:p>
     <w:p>
@@ -1032,7 +2999,23 @@
         <w:t>✅</w:t>
       </w:r>
       <w:r>
-        <w:t xml:space="preserve"> Tyske mærker dominerer stadig – med andele fra 25 % til 43 % i det samlede marked</w:t>
+        <w:t xml:space="preserve"> Tyske </w:t>
+      </w:r>
+      <w:proofErr w:type="spellStart"/>
+      <w:r>
+        <w:t>mærker</w:t>
+      </w:r>
+      <w:proofErr w:type="spellEnd"/>
+      <w:r>
+        <w:t xml:space="preserve"> dominerer stadig – med </w:t>
+      </w:r>
+      <w:proofErr w:type="spellStart"/>
+      <w:r>
+        <w:t>andele</w:t>
+      </w:r>
+      <w:proofErr w:type="spellEnd"/>
+      <w:r>
+        <w:t xml:space="preserve"> fra 25 % til 43 % i det samlede marked</w:t>
       </w:r>
       <w:r>
         <w:br/>
@@ -1044,7 +3027,23 @@
         <w:t>✅</w:t>
       </w:r>
       <w:r>
-        <w:t xml:space="preserve"> Kinesiske mærker fylder næsten intet – under 2 % i alle lande</w:t>
+        <w:t xml:space="preserve"> Kinesiske </w:t>
+      </w:r>
+      <w:proofErr w:type="spellStart"/>
+      <w:r>
+        <w:t>mærker</w:t>
+      </w:r>
+      <w:proofErr w:type="spellEnd"/>
+      <w:r>
+        <w:t xml:space="preserve"> fylder </w:t>
+      </w:r>
+      <w:proofErr w:type="spellStart"/>
+      <w:r>
+        <w:t>næsten</w:t>
+      </w:r>
+      <w:proofErr w:type="spellEnd"/>
+      <w:r>
+        <w:t xml:space="preserve"> intet – under 2 % i alle lande</w:t>
       </w:r>
     </w:p>
     <w:p>
@@ -1062,27 +3061,114 @@
         <w:t>kun på elbiler</w:t>
       </w:r>
       <w:r>
-        <w:t>, ændrer billedet sig:</w:t>
+        <w:t xml:space="preserve">, </w:t>
+      </w:r>
+      <w:proofErr w:type="spellStart"/>
+      <w:r>
+        <w:t>ændrer</w:t>
+      </w:r>
+      <w:proofErr w:type="spellEnd"/>
+      <w:r>
+        <w:t xml:space="preserve"> billedet sig:</w:t>
       </w:r>
       <w:r>
         <w:br/>
-        <w:t>• Tyske mærker fastholder en stærk position (23–40 %)</w:t>
+        <w:t xml:space="preserve">• Tyske </w:t>
+      </w:r>
+      <w:proofErr w:type="spellStart"/>
+      <w:r>
+        <w:t>mærker</w:t>
+      </w:r>
+      <w:proofErr w:type="spellEnd"/>
+      <w:r>
+        <w:t xml:space="preserve"> fastholder en </w:t>
+      </w:r>
+      <w:proofErr w:type="spellStart"/>
+      <w:r>
+        <w:t>stærk</w:t>
+      </w:r>
+      <w:proofErr w:type="spellEnd"/>
+      <w:r>
+        <w:t xml:space="preserve"> </w:t>
+      </w:r>
+      <w:proofErr w:type="spellStart"/>
+      <w:r>
+        <w:t>position</w:t>
+      </w:r>
+      <w:proofErr w:type="spellEnd"/>
+      <w:r>
+        <w:t xml:space="preserve"> (23–40 %)</w:t>
       </w:r>
       <w:r>
         <w:br/>
-        <w:t>• Kinesiske mærker begynder at dukke op – især i Østrig (9,5 %), Belgien (5,1 %) og Danmark (3 %)</w:t>
+        <w:t xml:space="preserve">• Kinesiske </w:t>
+      </w:r>
+      <w:proofErr w:type="spellStart"/>
+      <w:r>
+        <w:t>mærker</w:t>
+      </w:r>
+      <w:proofErr w:type="spellEnd"/>
+      <w:r>
+        <w:t xml:space="preserve"> </w:t>
+      </w:r>
+      <w:proofErr w:type="spellStart"/>
+      <w:r>
+        <w:t>begynder</w:t>
+      </w:r>
+      <w:proofErr w:type="spellEnd"/>
+      <w:r>
+        <w:t xml:space="preserve"> at dukke </w:t>
+      </w:r>
+      <w:proofErr w:type="spellStart"/>
+      <w:r>
+        <w:t>op</w:t>
+      </w:r>
+      <w:proofErr w:type="spellEnd"/>
+      <w:r>
+        <w:t xml:space="preserve"> – især i </w:t>
+      </w:r>
+      <w:proofErr w:type="spellStart"/>
+      <w:r>
+        <w:t>Østrig</w:t>
+      </w:r>
+      <w:proofErr w:type="spellEnd"/>
+      <w:r>
+        <w:t xml:space="preserve"> (</w:t>
+      </w:r>
+      <w:r>
+        <w:t>10</w:t>
+      </w:r>
+      <w:r>
+        <w:t xml:space="preserve"> %), </w:t>
+      </w:r>
+      <w:proofErr w:type="spellStart"/>
+      <w:r>
+        <w:t>Belgien</w:t>
+      </w:r>
+      <w:proofErr w:type="spellEnd"/>
+      <w:r>
+        <w:t xml:space="preserve"> (5 %) og Danmark (3 %)</w:t>
       </w:r>
     </w:p>
     <w:p>
       <w:pPr>
         <w:pStyle w:val="NormalWeb"/>
       </w:pPr>
+      <w:proofErr w:type="spellStart"/>
       <w:r>
         <w:rPr>
           <w:rStyle w:val="Sterk"/>
           <w:rFonts w:eastAsiaTheme="majorEastAsia"/>
         </w:rPr>
-        <w:t>Hvad betyder det for markedet?</w:t>
+        <w:t>Hvad</w:t>
+      </w:r>
+      <w:proofErr w:type="spellEnd"/>
+      <w:r>
+        <w:rPr>
+          <w:rStyle w:val="Sterk"/>
+          <w:rFonts w:eastAsiaTheme="majorEastAsia"/>
+        </w:rPr>
+        <w:t xml:space="preserve"> betyder det for markedet?</w:t>
       </w:r>
       <w:r>
         <w:br/>
@@ -1094,7 +3180,23 @@
         <w:t>👉</w:t>
       </w:r>
       <w:r>
-        <w:t xml:space="preserve"> Elbiler er indgangen for nye mærker – men tempoet varierer fra land til land</w:t>
+        <w:t xml:space="preserve"> Elbiler er </w:t>
+      </w:r>
+      <w:proofErr w:type="spellStart"/>
+      <w:r>
+        <w:t>indgangen</w:t>
+      </w:r>
+      <w:proofErr w:type="spellEnd"/>
+      <w:r>
+        <w:t xml:space="preserve"> for nye </w:t>
+      </w:r>
+      <w:proofErr w:type="spellStart"/>
+      <w:r>
+        <w:t>mærker</w:t>
+      </w:r>
+      <w:proofErr w:type="spellEnd"/>
+      <w:r>
+        <w:t xml:space="preserve"> – men tempoet varierer fra land til land</w:t>
       </w:r>
       <w:r>
         <w:br/>
@@ -1106,7 +3208,23 @@
         <w:t>👉</w:t>
       </w:r>
       <w:r>
-        <w:t xml:space="preserve"> For aktører handler det ikke om panik – men om timing, sourcing og forståelse af lokale trends</w:t>
+        <w:t xml:space="preserve"> For aktører handler det timing, </w:t>
+      </w:r>
+      <w:proofErr w:type="spellStart"/>
+      <w:r>
+        <w:t>indkøb</w:t>
+      </w:r>
+      <w:proofErr w:type="spellEnd"/>
+      <w:r>
+        <w:t xml:space="preserve"> og forståelse </w:t>
+      </w:r>
+      <w:proofErr w:type="spellStart"/>
+      <w:r>
+        <w:t>af</w:t>
+      </w:r>
+      <w:proofErr w:type="spellEnd"/>
+      <w:r>
+        <w:t xml:space="preserve"> lokale trends</w:t>
       </w:r>
     </w:p>
     <w:p>
@@ -1114,7 +3232,24 @@
         <w:pStyle w:val="NormalWeb"/>
       </w:pPr>
       <w:r>
-        <w:t>Hvordan ser du udviklingen? Bliver elbiler springbrættet for nye brands i brugtbilsmarkedet?</w:t>
+        <w:t>S</w:t>
+      </w:r>
+      <w:r>
+        <w:t xml:space="preserve">er du </w:t>
+      </w:r>
+      <w:proofErr w:type="spellStart"/>
+      <w:r>
+        <w:t>udviklingen</w:t>
+      </w:r>
+      <w:proofErr w:type="spellEnd"/>
+      <w:r>
+        <w:t xml:space="preserve"> – og hvordan ser du den</w:t>
+      </w:r>
+      <w:r>
+        <w:t>?</w:t>
+      </w:r>
+      <w:r>
+        <w:t xml:space="preserve"> </w:t>
       </w:r>
     </w:p>
     <w:p>

</xml_diff>